<commit_message>
added toolInfo about Wireshark
</commit_message>
<xml_diff>
--- a/Cyber05.docx
+++ b/Cyber05.docx
@@ -67,17 +67,12 @@
         <w:rPr>
           <w:rFonts w:ascii="Times New Roman" w:hAnsi="Times New Roman" w:cs="Times New Roman"/>
         </w:rPr>
-        <w:t>22</w:t>
-      </w:r>
-      <w:r>
-        <w:rPr>
-          <w:rFonts w:ascii="Times New Roman" w:hAnsi="Times New Roman" w:cs="Times New Roman"/>
-        </w:rPr>
-        <w:t xml:space="preserve"> April 2025</w:t>
-      </w:r>
-    </w:p>
-    <w:p>
-      <w:pPr>
+        <w:t>22 April 2025</w:t>
+      </w:r>
+    </w:p>
+    <w:p>
+      <w:pPr>
+        <w:spacing w:line="480" w:lineRule="auto"/>
         <w:jc w:val="center"/>
         <w:rPr>
           <w:rFonts w:ascii="Times New Roman" w:hAnsi="Times New Roman" w:cs="Times New Roman"/>
@@ -97,12 +92,16 @@
           <w:ilvl w:val="0"/>
           <w:numId w:val="1"/>
         </w:numPr>
-      </w:pPr>
-      <w:r>
-        <w:t>I</w:t>
-      </w:r>
-      <w:r>
-        <w:t>ntroduction</w:t>
+        <w:spacing w:line="480" w:lineRule="auto"/>
+        <w:rPr>
+          <w:rFonts w:ascii="Times New Roman" w:hAnsi="Times New Roman" w:cs="Times New Roman"/>
+        </w:rPr>
+      </w:pPr>
+      <w:r>
+        <w:rPr>
+          <w:rFonts w:ascii="Times New Roman" w:hAnsi="Times New Roman" w:cs="Times New Roman"/>
+        </w:rPr>
+        <w:t>Introduction</w:t>
       </w:r>
     </w:p>
     <w:p>
@@ -112,11 +111,21 @@
           <w:ilvl w:val="1"/>
           <w:numId w:val="1"/>
         </w:numPr>
-      </w:pPr>
-      <w:r>
+        <w:spacing w:line="480" w:lineRule="auto"/>
+        <w:rPr>
+          <w:rFonts w:ascii="Times New Roman" w:hAnsi="Times New Roman" w:cs="Times New Roman"/>
+        </w:rPr>
+      </w:pPr>
+      <w:r>
+        <w:rPr>
+          <w:rFonts w:ascii="Times New Roman" w:hAnsi="Times New Roman" w:cs="Times New Roman"/>
+        </w:rPr>
         <w:t>Explain Kali Linux purpose and why it’s important for cybersecurity professionals</w:t>
       </w:r>
       <w:r>
+        <w:rPr>
+          <w:rFonts w:ascii="Times New Roman" w:hAnsi="Times New Roman" w:cs="Times New Roman"/>
+        </w:rPr>
         <w:t>.</w:t>
       </w:r>
     </w:p>
@@ -127,8 +136,15 @@
           <w:ilvl w:val="2"/>
           <w:numId w:val="1"/>
         </w:numPr>
-      </w:pPr>
-      <w:r>
+        <w:spacing w:line="480" w:lineRule="auto"/>
+        <w:rPr>
+          <w:rFonts w:ascii="Times New Roman" w:hAnsi="Times New Roman" w:cs="Times New Roman"/>
+        </w:rPr>
+      </w:pPr>
+      <w:r>
+        <w:rPr>
+          <w:rFonts w:ascii="Times New Roman" w:hAnsi="Times New Roman" w:cs="Times New Roman"/>
+        </w:rPr>
         <w:t>Cybersecurity professionals require access to a wide range of tools, particularly for tasks like penetration testing and vulnerability assessments. Kali Linux brings many of these essential tools together in one streamlined Linux distribution that can even be run directly from a USB thumb drive, making it both powerful and highly portable.</w:t>
       </w:r>
     </w:p>
@@ -139,8 +155,15 @@
           <w:ilvl w:val="1"/>
           <w:numId w:val="1"/>
         </w:numPr>
-      </w:pPr>
-      <w:r>
+        <w:spacing w:line="480" w:lineRule="auto"/>
+        <w:rPr>
+          <w:rFonts w:ascii="Times New Roman" w:hAnsi="Times New Roman" w:cs="Times New Roman"/>
+        </w:rPr>
+      </w:pPr>
+      <w:r>
+        <w:rPr>
+          <w:rFonts w:ascii="Times New Roman" w:hAnsi="Times New Roman" w:cs="Times New Roman"/>
+        </w:rPr>
         <w:t>Briefly introduce the concept of ethical hacking and responsible tool usage</w:t>
       </w:r>
     </w:p>
@@ -151,7 +174,17 @@
           <w:ilvl w:val="2"/>
           <w:numId w:val="1"/>
         </w:numPr>
-      </w:pPr>
+        <w:spacing w:line="480" w:lineRule="auto"/>
+        <w:rPr>
+          <w:rFonts w:ascii="Times New Roman" w:hAnsi="Times New Roman" w:cs="Times New Roman"/>
+        </w:rPr>
+      </w:pPr>
+      <w:r>
+        <w:rPr>
+          <w:rFonts w:ascii="Times New Roman" w:hAnsi="Times New Roman" w:cs="Times New Roman"/>
+        </w:rPr>
+        <w:t>Kali, as a tool, is not inherently illegal or criminal in nature. However, it can be used in illegal ways. Ethical hacking is defined when the tool is used professionally, with the target always informed of the test, attack, or assessment.</w:t>
+      </w:r>
     </w:p>
     <w:p>
       <w:pPr>
@@ -160,54 +193,236 @@
           <w:ilvl w:val="0"/>
           <w:numId w:val="1"/>
         </w:numPr>
-      </w:pPr>
-      <w:r>
-        <w:t>Deep Dive into 3–4 Advanced Kali Tools</w:t>
-      </w:r>
-      <w:r>
-        <w:t xml:space="preserve">: </w:t>
-      </w:r>
-      <w:r>
+        <w:spacing w:line="480" w:lineRule="auto"/>
+        <w:rPr>
+          <w:rFonts w:ascii="Times New Roman" w:hAnsi="Times New Roman" w:cs="Times New Roman"/>
+        </w:rPr>
+      </w:pPr>
+      <w:r>
+        <w:rPr>
+          <w:rFonts w:ascii="Times New Roman" w:hAnsi="Times New Roman" w:cs="Times New Roman"/>
+        </w:rPr>
+        <w:t xml:space="preserve">Deep Dive into 3–4 Advanced Kali Tools: </w:t>
+      </w:r>
+      <w:r>
+        <w:rPr>
+          <w:rFonts w:ascii="Times New Roman" w:hAnsi="Times New Roman" w:cs="Times New Roman"/>
+        </w:rPr>
         <w:br/>
-      </w:r>
-      <w:r>
         <w:t xml:space="preserve">Select three to four of the following advanced tools </w:t>
       </w:r>
       <w:r>
+        <w:rPr>
+          <w:rFonts w:ascii="Times New Roman" w:hAnsi="Times New Roman" w:cs="Times New Roman"/>
+        </w:rPr>
         <w:br/>
-      </w:r>
-      <w:r>
-        <w:t>(or suggest one of your own with approval),</w:t>
+        <w:t>(or suggest one of your own with approval), and for each tool:</w:t>
+      </w:r>
+    </w:p>
+    <w:p>
+      <w:pPr>
+        <w:pStyle w:val="ListParagraph"/>
+        <w:numPr>
+          <w:ilvl w:val="0"/>
+          <w:numId w:val="1"/>
+        </w:numPr>
+        <w:spacing w:line="480" w:lineRule="auto"/>
+        <w:rPr>
+          <w:rFonts w:ascii="Times New Roman" w:hAnsi="Times New Roman" w:cs="Times New Roman"/>
+        </w:rPr>
+      </w:pPr>
+      <w:r>
+        <w:rPr>
+          <w:rFonts w:ascii="Times New Roman" w:hAnsi="Times New Roman" w:cs="Times New Roman"/>
+        </w:rPr>
+        <w:t>WIRESHARK</w:t>
+      </w:r>
+    </w:p>
+    <w:p>
+      <w:pPr>
+        <w:pStyle w:val="ListParagraph"/>
+        <w:numPr>
+          <w:ilvl w:val="1"/>
+          <w:numId w:val="1"/>
+        </w:numPr>
+        <w:spacing w:line="480" w:lineRule="auto"/>
+        <w:rPr>
+          <w:rFonts w:ascii="Times New Roman" w:hAnsi="Times New Roman" w:cs="Times New Roman"/>
+        </w:rPr>
+      </w:pPr>
+      <w:r>
+        <w:rPr>
+          <w:rFonts w:ascii="Times New Roman" w:hAnsi="Times New Roman" w:cs="Times New Roman"/>
+        </w:rPr>
+        <w:lastRenderedPageBreak/>
+        <w:t>Tool Overview</w:t>
+      </w:r>
+    </w:p>
+    <w:p>
+      <w:pPr>
+        <w:pStyle w:val="ListParagraph"/>
+        <w:numPr>
+          <w:ilvl w:val="2"/>
+          <w:numId w:val="1"/>
+        </w:numPr>
+        <w:spacing w:line="480" w:lineRule="auto"/>
+        <w:rPr>
+          <w:rFonts w:ascii="Times New Roman" w:hAnsi="Times New Roman" w:cs="Times New Roman"/>
+        </w:rPr>
+      </w:pPr>
+      <w:r>
+        <w:rPr>
+          <w:rFonts w:ascii="Times New Roman" w:hAnsi="Times New Roman" w:cs="Times New Roman"/>
+        </w:rPr>
+        <w:t>Describe what the tool does and what type of attack or analysis it's used for.</w:t>
+      </w:r>
+    </w:p>
+    <w:p>
+      <w:pPr>
+        <w:pStyle w:val="ListParagraph"/>
+        <w:numPr>
+          <w:ilvl w:val="3"/>
+          <w:numId w:val="1"/>
+        </w:numPr>
+        <w:spacing w:line="480" w:lineRule="auto"/>
+        <w:rPr>
+          <w:rFonts w:ascii="Times New Roman" w:hAnsi="Times New Roman" w:cs="Times New Roman"/>
+        </w:rPr>
+      </w:pPr>
+      <w:r>
+        <w:rPr>
+          <w:rFonts w:ascii="Times New Roman" w:hAnsi="Times New Roman" w:cs="Times New Roman"/>
+        </w:rPr>
+        <w:t>Wireshark is used mainly for monitoring and capturing network traffic</w:t>
+      </w:r>
+      <w:r>
+        <w:rPr>
+          <w:rFonts w:ascii="Times New Roman" w:hAnsi="Times New Roman" w:cs="Times New Roman"/>
+        </w:rPr>
+        <w:t xml:space="preserve">. </w:t>
+      </w:r>
+      <w:r>
+        <w:rPr>
+          <w:rFonts w:ascii="Times New Roman" w:hAnsi="Times New Roman" w:cs="Times New Roman"/>
+        </w:rPr>
+        <w:t>It can capture network packets in real-time from network interfaces, such as Ethernet, Wi-Fi, and others.</w:t>
       </w:r>
       <w:r>
         <w:t xml:space="preserve"> </w:t>
       </w:r>
       <w:r>
-        <w:t>and for each tool:</w:t>
-      </w:r>
-    </w:p>
-    <w:p>
-      <w:pPr>
-        <w:pStyle w:val="ListParagraph"/>
-        <w:numPr>
-          <w:ilvl w:val="0"/>
-          <w:numId w:val="1"/>
-        </w:numPr>
-      </w:pPr>
-      <w:r>
-        <w:t>TOOLNAME</w:t>
-      </w:r>
-    </w:p>
-    <w:p>
-      <w:pPr>
-        <w:pStyle w:val="ListParagraph"/>
-        <w:numPr>
-          <w:ilvl w:val="1"/>
-          <w:numId w:val="1"/>
-        </w:numPr>
-      </w:pPr>
-      <w:r>
-        <w:t>Tool Overview</w:t>
+        <w:rPr>
+          <w:rFonts w:ascii="Times New Roman" w:hAnsi="Times New Roman" w:cs="Times New Roman"/>
+        </w:rPr>
+        <w:t>Once captured, Wireshark decodes packets, providing information about the protocols, their fields, and payloads. It helps in troubleshooting, detecting network issues, and understanding the flow of data.</w:t>
+      </w:r>
+      <w:r>
+        <w:rPr>
+          <w:rFonts w:ascii="Times New Roman" w:hAnsi="Times New Roman" w:cs="Times New Roman"/>
+        </w:rPr>
+        <w:t xml:space="preserve"> </w:t>
+      </w:r>
+      <w:r>
+        <w:rPr>
+          <w:rFonts w:ascii="Times New Roman" w:hAnsi="Times New Roman" w:cs="Times New Roman"/>
+        </w:rPr>
+        <w:t xml:space="preserve">To make the troubleshooting process easier, the user can add filters to easily find what they are looking for. A few filter types include </w:t>
+      </w:r>
+      <w:r>
+        <w:rPr>
+          <w:rFonts w:ascii="Times New Roman" w:hAnsi="Times New Roman" w:cs="Times New Roman"/>
+        </w:rPr>
+        <w:t>HTTP, DNS, TCP/IP, or custom protocols</w:t>
+      </w:r>
+      <w:r>
+        <w:rPr>
+          <w:rFonts w:ascii="Times New Roman" w:hAnsi="Times New Roman" w:cs="Times New Roman"/>
+        </w:rPr>
+        <w:t>. I</w:t>
+      </w:r>
+      <w:r>
+        <w:rPr>
+          <w:rFonts w:ascii="Times New Roman" w:hAnsi="Times New Roman" w:cs="Times New Roman"/>
+        </w:rPr>
+        <w:t>t allows for the inspection of packet-level details, such as headers, payloads, and even unencrypted data, depending on the protocol.</w:t>
+      </w:r>
+    </w:p>
+    <w:p>
+      <w:pPr>
+        <w:pStyle w:val="ListParagraph"/>
+        <w:numPr>
+          <w:ilvl w:val="3"/>
+          <w:numId w:val="1"/>
+        </w:numPr>
+        <w:spacing w:line="480" w:lineRule="auto"/>
+        <w:rPr>
+          <w:rFonts w:ascii="Times New Roman" w:hAnsi="Times New Roman" w:cs="Times New Roman"/>
+        </w:rPr>
+      </w:pPr>
+      <w:r>
+        <w:rPr>
+          <w:rFonts w:ascii="Times New Roman" w:hAnsi="Times New Roman" w:cs="Times New Roman"/>
+        </w:rPr>
+        <w:t xml:space="preserve">Wireshark can be used in </w:t>
+      </w:r>
+      <w:proofErr w:type="gramStart"/>
+      <w:r>
+        <w:rPr>
+          <w:rFonts w:ascii="Times New Roman" w:hAnsi="Times New Roman" w:cs="Times New Roman"/>
+        </w:rPr>
+        <w:t>many different ways</w:t>
+      </w:r>
+      <w:proofErr w:type="gramEnd"/>
+      <w:r>
+        <w:rPr>
+          <w:rFonts w:ascii="Times New Roman" w:hAnsi="Times New Roman" w:cs="Times New Roman"/>
+        </w:rPr>
+        <w:t xml:space="preserve"> for attacking or pen-testing. </w:t>
+      </w:r>
+      <w:r>
+        <w:rPr>
+          <w:rFonts w:ascii="Times New Roman" w:hAnsi="Times New Roman" w:cs="Times New Roman"/>
+        </w:rPr>
+        <w:t>An example of an attack is a Man-in-the-Middle (MitM) attack, where an attacker intercepts packets and can inject, modify, or inspect the data being transmitted between two parties.</w:t>
+      </w:r>
+      <w:r>
+        <w:rPr>
+          <w:rFonts w:ascii="Times New Roman" w:hAnsi="Times New Roman" w:cs="Times New Roman"/>
+        </w:rPr>
+        <w:t xml:space="preserve"> Another attack that could be used is packet sniffing, which allows the attacker to find </w:t>
+      </w:r>
+      <w:r>
+        <w:rPr>
+          <w:rFonts w:ascii="Times New Roman" w:hAnsi="Times New Roman" w:cs="Times New Roman"/>
+        </w:rPr>
+        <w:t>and extract sensitive data from network traffic. The attacker can also use</w:t>
+      </w:r>
+      <w:r>
+        <w:rPr>
+          <w:rFonts w:ascii="Times New Roman" w:hAnsi="Times New Roman" w:cs="Times New Roman"/>
+        </w:rPr>
+        <w:t xml:space="preserve"> Wireshark to gather information about the network like network devices, services running, and protocols used </w:t>
+      </w:r>
+      <w:r>
+        <w:rPr>
+          <w:rFonts w:ascii="Times New Roman" w:hAnsi="Times New Roman" w:cs="Times New Roman"/>
+        </w:rPr>
+        <w:lastRenderedPageBreak/>
+        <w:t xml:space="preserve">within the network. This will aid the attacker in finding </w:t>
+      </w:r>
+      <w:proofErr w:type="gramStart"/>
+      <w:r>
+        <w:rPr>
+          <w:rFonts w:ascii="Times New Roman" w:hAnsi="Times New Roman" w:cs="Times New Roman"/>
+        </w:rPr>
+        <w:t>a vulnerability</w:t>
+      </w:r>
+      <w:proofErr w:type="gramEnd"/>
+      <w:r>
+        <w:rPr>
+          <w:rFonts w:ascii="Times New Roman" w:hAnsi="Times New Roman" w:cs="Times New Roman"/>
+        </w:rPr>
+        <w:t xml:space="preserve"> in the network.  </w:t>
       </w:r>
     </w:p>
     <w:p>
@@ -217,32 +432,120 @@
           <w:ilvl w:val="2"/>
           <w:numId w:val="1"/>
         </w:numPr>
-      </w:pPr>
-      <w:r>
-        <w:t>Describe what the tool does and what type of attack or analysis it's used for.</w:t>
-      </w:r>
-    </w:p>
-    <w:p>
-      <w:pPr>
-        <w:pStyle w:val="ListParagraph"/>
-        <w:numPr>
-          <w:ilvl w:val="2"/>
-          <w:numId w:val="1"/>
-        </w:numPr>
-      </w:pPr>
-      <w:r>
+        <w:spacing w:line="480" w:lineRule="auto"/>
+        <w:rPr>
+          <w:rFonts w:ascii="Times New Roman" w:hAnsi="Times New Roman" w:cs="Times New Roman"/>
+        </w:rPr>
+      </w:pPr>
+      <w:r>
+        <w:rPr>
+          <w:rFonts w:ascii="Times New Roman" w:hAnsi="Times New Roman" w:cs="Times New Roman"/>
+        </w:rPr>
         <w:t xml:space="preserve">Identify its typical use cases (e.g., penetration testing, post-exploitation, wireless </w:t>
       </w:r>
       <w:proofErr w:type="spellStart"/>
       <w:proofErr w:type="gramStart"/>
       <w:r>
+        <w:rPr>
+          <w:rFonts w:ascii="Times New Roman" w:hAnsi="Times New Roman" w:cs="Times New Roman"/>
+        </w:rPr>
         <w:t>attacks,evasion</w:t>
       </w:r>
       <w:proofErr w:type="spellEnd"/>
       <w:proofErr w:type="gramEnd"/>
       <w:r>
+        <w:rPr>
+          <w:rFonts w:ascii="Times New Roman" w:hAnsi="Times New Roman" w:cs="Times New Roman"/>
+        </w:rPr>
         <w:t>).</w:t>
       </w:r>
+      <w:r>
+        <w:rPr>
+          <w:rFonts w:ascii="Times New Roman" w:hAnsi="Times New Roman" w:cs="Times New Roman"/>
+        </w:rPr>
+        <w:t xml:space="preserve"> </w:t>
+      </w:r>
+    </w:p>
+    <w:p>
+      <w:pPr>
+        <w:pStyle w:val="ListParagraph"/>
+        <w:numPr>
+          <w:ilvl w:val="3"/>
+          <w:numId w:val="1"/>
+        </w:numPr>
+        <w:spacing w:line="480" w:lineRule="auto"/>
+        <w:rPr>
+          <w:rFonts w:ascii="Times New Roman" w:hAnsi="Times New Roman" w:cs="Times New Roman"/>
+        </w:rPr>
+      </w:pPr>
+      <w:r>
+        <w:rPr>
+          <w:rFonts w:ascii="Times New Roman" w:hAnsi="Times New Roman" w:cs="Times New Roman"/>
+        </w:rPr>
+        <w:t xml:space="preserve">Wireshark is important in penetration testing, post-exploitation, and wireless attacks. In </w:t>
+      </w:r>
+      <w:r>
+        <w:rPr>
+          <w:rFonts w:ascii="Times New Roman" w:hAnsi="Times New Roman" w:cs="Times New Roman"/>
+          <w:b/>
+          <w:bCs/>
+        </w:rPr>
+        <w:t>penetration testing</w:t>
+      </w:r>
+      <w:r>
+        <w:rPr>
+          <w:rFonts w:ascii="Times New Roman" w:hAnsi="Times New Roman" w:cs="Times New Roman"/>
+        </w:rPr>
+        <w:t xml:space="preserve">, it is used during network reconnaissance to capture and analyze traffic, identifying vulnerabilities like open ports, unencrypted communication, or sensitive data. It also helps detect malicious activities or misconfigurations. In the </w:t>
+      </w:r>
+      <w:r>
+        <w:rPr>
+          <w:rFonts w:ascii="Times New Roman" w:hAnsi="Times New Roman" w:cs="Times New Roman"/>
+          <w:b/>
+          <w:bCs/>
+        </w:rPr>
+        <w:t>post-exploitation</w:t>
+      </w:r>
+      <w:r>
+        <w:rPr>
+          <w:rFonts w:ascii="Times New Roman" w:hAnsi="Times New Roman" w:cs="Times New Roman"/>
+        </w:rPr>
+        <w:t xml:space="preserve"> phase, after gaining access to a system, Wireshark can analyze traffic between compromised machines, revealing additional vulnerabilities, active sessions, and security weaknesses, and sometimes exposing sensitive information if weak encryption is used. For </w:t>
+      </w:r>
+      <w:r>
+        <w:rPr>
+          <w:rFonts w:ascii="Times New Roman" w:hAnsi="Times New Roman" w:cs="Times New Roman"/>
+          <w:b/>
+          <w:bCs/>
+        </w:rPr>
+        <w:t>wireless attacks</w:t>
+      </w:r>
+      <w:r>
+        <w:rPr>
+          <w:rFonts w:ascii="Times New Roman" w:hAnsi="Times New Roman" w:cs="Times New Roman"/>
+        </w:rPr>
+        <w:t xml:space="preserve">, Wireshark is used to sniff and analyze Wi-Fi traffic, identifying insecure networks, misconfigured access points, and weak encryption methods like WEP or WPA. It helps </w:t>
+      </w:r>
+      <w:proofErr w:type="gramStart"/>
+      <w:r>
+        <w:rPr>
+          <w:rFonts w:ascii="Times New Roman" w:hAnsi="Times New Roman" w:cs="Times New Roman"/>
+        </w:rPr>
+        <w:t>in</w:t>
+      </w:r>
+      <w:proofErr w:type="gramEnd"/>
+      <w:r>
+        <w:rPr>
+          <w:rFonts w:ascii="Times New Roman" w:hAnsi="Times New Roman" w:cs="Times New Roman"/>
+        </w:rPr>
+        <w:t xml:space="preserve"> wireless network audits and discovering unauthorized connections or vulnerabilities.</w:t>
+      </w:r>
+      <w:r>
+        <w:rPr>
+          <w:rFonts w:ascii="Times New Roman" w:hAnsi="Times New Roman" w:cs="Times New Roman"/>
+        </w:rPr>
+        <w:t xml:space="preserve"> </w:t>
+      </w:r>
     </w:p>
     <w:p>
       <w:pPr>
@@ -251,8 +554,15 @@
           <w:ilvl w:val="1"/>
           <w:numId w:val="1"/>
         </w:numPr>
-      </w:pPr>
-      <w:r>
+        <w:spacing w:line="480" w:lineRule="auto"/>
+        <w:rPr>
+          <w:rFonts w:ascii="Times New Roman" w:hAnsi="Times New Roman" w:cs="Times New Roman"/>
+        </w:rPr>
+      </w:pPr>
+      <w:r>
+        <w:rPr>
+          <w:rFonts w:ascii="Times New Roman" w:hAnsi="Times New Roman" w:cs="Times New Roman"/>
+        </w:rPr>
         <w:t>Hands-on Exploration (Lab-style explanation)</w:t>
       </w:r>
     </w:p>
@@ -263,8 +573,15 @@
           <w:ilvl w:val="2"/>
           <w:numId w:val="1"/>
         </w:numPr>
-      </w:pPr>
-      <w:r>
+        <w:spacing w:line="480" w:lineRule="auto"/>
+        <w:rPr>
+          <w:rFonts w:ascii="Times New Roman" w:hAnsi="Times New Roman" w:cs="Times New Roman"/>
+        </w:rPr>
+      </w:pPr>
+      <w:r>
+        <w:rPr>
+          <w:rFonts w:ascii="Times New Roman" w:hAnsi="Times New Roman" w:cs="Times New Roman"/>
+        </w:rPr>
         <w:t>Demonstrate how the tool is used. Include:</w:t>
       </w:r>
     </w:p>
@@ -275,9 +592,225 @@
           <w:ilvl w:val="3"/>
           <w:numId w:val="1"/>
         </w:numPr>
-      </w:pPr>
-      <w:r>
-        <w:t>Basic syntax or command usage</w:t>
+        <w:spacing w:line="480" w:lineRule="auto"/>
+        <w:rPr>
+          <w:rFonts w:ascii="Times New Roman" w:hAnsi="Times New Roman" w:cs="Times New Roman"/>
+        </w:rPr>
+      </w:pPr>
+      <w:r>
+        <w:rPr>
+          <w:rFonts w:ascii="Times New Roman" w:hAnsi="Times New Roman" w:cs="Times New Roman"/>
+        </w:rPr>
+        <w:t>To use Wireshark</w:t>
+      </w:r>
+      <w:r>
+        <w:rPr>
+          <w:rFonts w:ascii="Times New Roman" w:hAnsi="Times New Roman" w:cs="Times New Roman"/>
+        </w:rPr>
+        <w:t>, ensure it</w:t>
+      </w:r>
+      <w:r>
+        <w:rPr>
+          <w:rFonts w:ascii="Times New Roman" w:hAnsi="Times New Roman" w:cs="Times New Roman"/>
+        </w:rPr>
+        <w:t xml:space="preserve"> is installed by running </w:t>
+      </w:r>
+      <w:proofErr w:type="spellStart"/>
+      <w:r>
+        <w:rPr>
+          <w:rFonts w:ascii="Times New Roman" w:hAnsi="Times New Roman" w:cs="Times New Roman"/>
+        </w:rPr>
+        <w:t>sudo</w:t>
+      </w:r>
+      <w:proofErr w:type="spellEnd"/>
+      <w:r>
+        <w:rPr>
+          <w:rFonts w:ascii="Times New Roman" w:hAnsi="Times New Roman" w:cs="Times New Roman"/>
+        </w:rPr>
+        <w:t xml:space="preserve"> apt install </w:t>
+      </w:r>
+      <w:proofErr w:type="spellStart"/>
+      <w:r>
+        <w:rPr>
+          <w:rFonts w:ascii="Times New Roman" w:hAnsi="Times New Roman" w:cs="Times New Roman"/>
+        </w:rPr>
+        <w:t>wireshark</w:t>
+      </w:r>
+      <w:proofErr w:type="spellEnd"/>
+      <w:r>
+        <w:rPr>
+          <w:rFonts w:ascii="Times New Roman" w:hAnsi="Times New Roman" w:cs="Times New Roman"/>
+        </w:rPr>
+        <w:t xml:space="preserve">. Then, start the tool with </w:t>
+      </w:r>
+      <w:proofErr w:type="spellStart"/>
+      <w:r>
+        <w:rPr>
+          <w:rFonts w:ascii="Times New Roman" w:hAnsi="Times New Roman" w:cs="Times New Roman"/>
+        </w:rPr>
+        <w:t>sudo</w:t>
+      </w:r>
+      <w:proofErr w:type="spellEnd"/>
+      <w:r>
+        <w:rPr>
+          <w:rFonts w:ascii="Times New Roman" w:hAnsi="Times New Roman" w:cs="Times New Roman"/>
+        </w:rPr>
+        <w:t xml:space="preserve"> </w:t>
+      </w:r>
+      <w:proofErr w:type="spellStart"/>
+      <w:r>
+        <w:rPr>
+          <w:rFonts w:ascii="Times New Roman" w:hAnsi="Times New Roman" w:cs="Times New Roman"/>
+        </w:rPr>
+        <w:t>wireshark</w:t>
+      </w:r>
+      <w:proofErr w:type="spellEnd"/>
+      <w:r>
+        <w:rPr>
+          <w:rFonts w:ascii="Times New Roman" w:hAnsi="Times New Roman" w:cs="Times New Roman"/>
+        </w:rPr>
+        <w:t xml:space="preserve"> for the </w:t>
+      </w:r>
+      <w:r>
+        <w:rPr>
+          <w:rFonts w:ascii="Times New Roman" w:hAnsi="Times New Roman" w:cs="Times New Roman"/>
+        </w:rPr>
+        <w:lastRenderedPageBreak/>
+        <w:t>graphical interface</w:t>
+      </w:r>
+      <w:r>
+        <w:rPr>
+          <w:rFonts w:ascii="Times New Roman" w:hAnsi="Times New Roman" w:cs="Times New Roman"/>
+        </w:rPr>
+        <w:t>,</w:t>
+      </w:r>
+      <w:r>
+        <w:rPr>
+          <w:rFonts w:ascii="Times New Roman" w:hAnsi="Times New Roman" w:cs="Times New Roman"/>
+        </w:rPr>
+        <w:t xml:space="preserve"> or </w:t>
+      </w:r>
+      <w:proofErr w:type="spellStart"/>
+      <w:r>
+        <w:rPr>
+          <w:rFonts w:ascii="Times New Roman" w:hAnsi="Times New Roman" w:cs="Times New Roman"/>
+        </w:rPr>
+        <w:t>sudo</w:t>
+      </w:r>
+      <w:proofErr w:type="spellEnd"/>
+      <w:r>
+        <w:rPr>
+          <w:rFonts w:ascii="Times New Roman" w:hAnsi="Times New Roman" w:cs="Times New Roman"/>
+        </w:rPr>
+        <w:t xml:space="preserve"> </w:t>
+      </w:r>
+      <w:proofErr w:type="spellStart"/>
+      <w:r>
+        <w:rPr>
+          <w:rFonts w:ascii="Times New Roman" w:hAnsi="Times New Roman" w:cs="Times New Roman"/>
+        </w:rPr>
+        <w:t>tshark</w:t>
+      </w:r>
+      <w:proofErr w:type="spellEnd"/>
+      <w:r>
+        <w:rPr>
+          <w:rFonts w:ascii="Times New Roman" w:hAnsi="Times New Roman" w:cs="Times New Roman"/>
+        </w:rPr>
+        <w:t xml:space="preserve"> -</w:t>
+      </w:r>
+      <w:proofErr w:type="spellStart"/>
+      <w:r>
+        <w:rPr>
+          <w:rFonts w:ascii="Times New Roman" w:hAnsi="Times New Roman" w:cs="Times New Roman"/>
+        </w:rPr>
+        <w:t>i</w:t>
+      </w:r>
+      <w:proofErr w:type="spellEnd"/>
+      <w:r>
+        <w:rPr>
+          <w:rFonts w:ascii="Times New Roman" w:hAnsi="Times New Roman" w:cs="Times New Roman"/>
+        </w:rPr>
+        <w:t xml:space="preserve"> &lt;interface&gt; for the command-line version. In the test environment, make sure the target machine is on the same network as your system. Start capturing traffic by selecting the network interface in Wireshark or running </w:t>
+      </w:r>
+      <w:proofErr w:type="spellStart"/>
+      <w:r>
+        <w:rPr>
+          <w:rFonts w:ascii="Times New Roman" w:hAnsi="Times New Roman" w:cs="Times New Roman"/>
+        </w:rPr>
+        <w:t>tshark</w:t>
+      </w:r>
+      <w:proofErr w:type="spellEnd"/>
+      <w:r>
+        <w:rPr>
+          <w:rFonts w:ascii="Times New Roman" w:hAnsi="Times New Roman" w:cs="Times New Roman"/>
+        </w:rPr>
+        <w:t xml:space="preserve"> from the terminal. Generate traffic on the target machine by visiting websites or using network applications. Once enough data is captured, stop the capture and analyze the packets. The output in Wireshark shows packet details like source, destination, and protocol, while </w:t>
+      </w:r>
+      <w:proofErr w:type="spellStart"/>
+      <w:r>
+        <w:rPr>
+          <w:rFonts w:ascii="Times New Roman" w:hAnsi="Times New Roman" w:cs="Times New Roman"/>
+        </w:rPr>
+        <w:t>tshark</w:t>
+      </w:r>
+      <w:proofErr w:type="spellEnd"/>
+      <w:r>
+        <w:rPr>
+          <w:rFonts w:ascii="Times New Roman" w:hAnsi="Times New Roman" w:cs="Times New Roman"/>
+        </w:rPr>
+        <w:t xml:space="preserve"> gives a summarized view in the terminal.</w:t>
+      </w:r>
+    </w:p>
+    <w:p>
+      <w:pPr>
+        <w:pStyle w:val="ListParagraph"/>
+        <w:numPr>
+          <w:ilvl w:val="1"/>
+          <w:numId w:val="1"/>
+        </w:numPr>
+        <w:spacing w:line="480" w:lineRule="auto"/>
+        <w:rPr>
+          <w:rFonts w:ascii="Times New Roman" w:hAnsi="Times New Roman" w:cs="Times New Roman"/>
+        </w:rPr>
+      </w:pPr>
+      <w:r>
+        <w:rPr>
+          <w:rFonts w:ascii="Times New Roman" w:hAnsi="Times New Roman" w:cs="Times New Roman"/>
+        </w:rPr>
+        <w:t>Strengths and Limitations</w:t>
+      </w:r>
+    </w:p>
+    <w:p>
+      <w:pPr>
+        <w:pStyle w:val="ListParagraph"/>
+        <w:numPr>
+          <w:ilvl w:val="2"/>
+          <w:numId w:val="1"/>
+        </w:numPr>
+        <w:spacing w:line="480" w:lineRule="auto"/>
+        <w:rPr>
+          <w:rFonts w:ascii="Times New Roman" w:hAnsi="Times New Roman" w:cs="Times New Roman"/>
+        </w:rPr>
+      </w:pPr>
+      <w:r>
+        <w:rPr>
+          <w:rFonts w:ascii="Times New Roman" w:hAnsi="Times New Roman" w:cs="Times New Roman"/>
+        </w:rPr>
+        <w:t xml:space="preserve">What does this tool do </w:t>
+      </w:r>
+      <w:proofErr w:type="gramStart"/>
+      <w:r>
+        <w:rPr>
+          <w:rFonts w:ascii="Times New Roman" w:hAnsi="Times New Roman" w:cs="Times New Roman"/>
+        </w:rPr>
+        <w:t>really well</w:t>
+      </w:r>
+      <w:proofErr w:type="gramEnd"/>
+      <w:r>
+        <w:rPr>
+          <w:rFonts w:ascii="Times New Roman" w:hAnsi="Times New Roman" w:cs="Times New Roman"/>
+        </w:rPr>
+        <w:t>?</w:t>
       </w:r>
     </w:p>
     <w:p>
@@ -287,9 +820,34 @@
           <w:ilvl w:val="3"/>
           <w:numId w:val="1"/>
         </w:numPr>
-      </w:pPr>
-      <w:r>
-        <w:t>Example output (describe results, or include screenshots in an appendix)</w:t>
+        <w:rPr>
+          <w:rFonts w:ascii="Times New Roman" w:hAnsi="Times New Roman" w:cs="Times New Roman"/>
+        </w:rPr>
+      </w:pPr>
+      <w:r>
+        <w:rPr>
+          <w:rFonts w:ascii="Times New Roman" w:hAnsi="Times New Roman" w:cs="Times New Roman"/>
+        </w:rPr>
+        <w:t>Wireshark is excellent at capturing and analyzing network traffic with detailed packet inspection and protocol decoding.</w:t>
+      </w:r>
+    </w:p>
+    <w:p>
+      <w:pPr>
+        <w:pStyle w:val="ListParagraph"/>
+        <w:numPr>
+          <w:ilvl w:val="2"/>
+          <w:numId w:val="1"/>
+        </w:numPr>
+        <w:spacing w:line="480" w:lineRule="auto"/>
+        <w:rPr>
+          <w:rFonts w:ascii="Times New Roman" w:hAnsi="Times New Roman" w:cs="Times New Roman"/>
+        </w:rPr>
+      </w:pPr>
+      <w:r>
+        <w:rPr>
+          <w:rFonts w:ascii="Times New Roman" w:hAnsi="Times New Roman" w:cs="Times New Roman"/>
+        </w:rPr>
+        <w:t>Where might it fall short or require caution?</w:t>
       </w:r>
     </w:p>
     <w:p>
@@ -299,9 +857,67 @@
           <w:ilvl w:val="3"/>
           <w:numId w:val="1"/>
         </w:numPr>
-      </w:pPr>
-      <w:r>
-        <w:t>Describe test environment setup</w:t>
+        <w:rPr>
+          <w:rFonts w:ascii="Times New Roman" w:hAnsi="Times New Roman" w:cs="Times New Roman"/>
+        </w:rPr>
+      </w:pPr>
+      <w:r>
+        <w:rPr>
+          <w:rFonts w:ascii="Times New Roman" w:hAnsi="Times New Roman" w:cs="Times New Roman"/>
+        </w:rPr>
+        <w:t>It may have difficulty analyzing encrypted traffic without the correct decryption keys and can become slow with large packet captures.</w:t>
+      </w:r>
+    </w:p>
+    <w:p>
+      <w:pPr>
+        <w:pStyle w:val="ListParagraph"/>
+        <w:numPr>
+          <w:ilvl w:val="2"/>
+          <w:numId w:val="1"/>
+        </w:numPr>
+        <w:spacing w:line="480" w:lineRule="auto"/>
+        <w:rPr>
+          <w:rFonts w:ascii="Times New Roman" w:hAnsi="Times New Roman" w:cs="Times New Roman"/>
+        </w:rPr>
+      </w:pPr>
+      <w:r>
+        <w:rPr>
+          <w:rFonts w:ascii="Times New Roman" w:hAnsi="Times New Roman" w:cs="Times New Roman"/>
+        </w:rPr>
+        <w:t>How does it compare with similar tools?</w:t>
+      </w:r>
+    </w:p>
+    <w:p>
+      <w:pPr>
+        <w:pStyle w:val="ListParagraph"/>
+        <w:numPr>
+          <w:ilvl w:val="3"/>
+          <w:numId w:val="1"/>
+        </w:numPr>
+        <w:spacing w:line="480" w:lineRule="auto"/>
+        <w:rPr>
+          <w:rFonts w:ascii="Times New Roman" w:hAnsi="Times New Roman" w:cs="Times New Roman"/>
+        </w:rPr>
+      </w:pPr>
+      <w:r>
+        <w:rPr>
+          <w:rFonts w:ascii="Times New Roman" w:hAnsi="Times New Roman" w:cs="Times New Roman"/>
+        </w:rPr>
+        <w:t xml:space="preserve">Wireshark is more comprehensive and user-friendly compared to tools like </w:t>
+      </w:r>
+      <w:proofErr w:type="spellStart"/>
+      <w:r>
+        <w:rPr>
+          <w:rFonts w:ascii="Times New Roman" w:hAnsi="Times New Roman" w:cs="Times New Roman"/>
+        </w:rPr>
+        <w:t>tcpdump</w:t>
+      </w:r>
+      <w:proofErr w:type="spellEnd"/>
+      <w:r>
+        <w:rPr>
+          <w:rFonts w:ascii="Times New Roman" w:hAnsi="Times New Roman" w:cs="Times New Roman"/>
+        </w:rPr>
+        <w:t>, which is more lightweight but lacks advanced protocol analysis.</w:t>
       </w:r>
     </w:p>
     <w:p>
@@ -311,9 +927,16 @@
           <w:ilvl w:val="1"/>
           <w:numId w:val="1"/>
         </w:numPr>
-      </w:pPr>
-      <w:r>
-        <w:t>Strengths and Limitations</w:t>
+        <w:spacing w:line="480" w:lineRule="auto"/>
+        <w:rPr>
+          <w:rFonts w:ascii="Times New Roman" w:hAnsi="Times New Roman" w:cs="Times New Roman"/>
+        </w:rPr>
+      </w:pPr>
+      <w:r>
+        <w:rPr>
+          <w:rFonts w:ascii="Times New Roman" w:hAnsi="Times New Roman" w:cs="Times New Roman"/>
+        </w:rPr>
+        <w:t>Ethical &amp; Legal Considerations</w:t>
       </w:r>
     </w:p>
     <w:p>
@@ -323,17 +946,35 @@
           <w:ilvl w:val="2"/>
           <w:numId w:val="1"/>
         </w:numPr>
-      </w:pPr>
-      <w:r>
-        <w:t xml:space="preserve">What does this tool do </w:t>
-      </w:r>
-      <w:proofErr w:type="gramStart"/>
-      <w:r>
-        <w:t>really well</w:t>
-      </w:r>
-      <w:proofErr w:type="gramEnd"/>
-      <w:r>
-        <w:t>?</w:t>
+        <w:spacing w:line="480" w:lineRule="auto"/>
+        <w:rPr>
+          <w:rFonts w:ascii="Times New Roman" w:hAnsi="Times New Roman" w:cs="Times New Roman"/>
+        </w:rPr>
+      </w:pPr>
+      <w:r>
+        <w:rPr>
+          <w:rFonts w:ascii="Times New Roman" w:hAnsi="Times New Roman" w:cs="Times New Roman"/>
+        </w:rPr>
+        <w:t>When is it appropriate to use this tool?</w:t>
+      </w:r>
+    </w:p>
+    <w:p>
+      <w:pPr>
+        <w:pStyle w:val="ListParagraph"/>
+        <w:numPr>
+          <w:ilvl w:val="3"/>
+          <w:numId w:val="1"/>
+        </w:numPr>
+        <w:spacing w:line="480" w:lineRule="auto"/>
+        <w:rPr>
+          <w:rFonts w:ascii="Times New Roman" w:hAnsi="Times New Roman" w:cs="Times New Roman"/>
+        </w:rPr>
+      </w:pPr>
+      <w:r>
+        <w:rPr>
+          <w:rFonts w:ascii="Times New Roman" w:hAnsi="Times New Roman" w:cs="Times New Roman"/>
+        </w:rPr>
+        <w:t>Wireshark should only be used in educational or professional settings where network traffic needs to be analyzed to troubleshoot to pen test a network.</w:t>
       </w:r>
     </w:p>
     <w:p>
@@ -343,9 +984,86 @@
           <w:ilvl w:val="2"/>
           <w:numId w:val="1"/>
         </w:numPr>
-      </w:pPr>
-      <w:r>
-        <w:t>Where might it fall short or require caution?</w:t>
+        <w:spacing w:line="480" w:lineRule="auto"/>
+        <w:rPr>
+          <w:rFonts w:ascii="Times New Roman" w:hAnsi="Times New Roman" w:cs="Times New Roman"/>
+        </w:rPr>
+      </w:pPr>
+      <w:r>
+        <w:rPr>
+          <w:rFonts w:ascii="Times New Roman" w:hAnsi="Times New Roman" w:cs="Times New Roman"/>
+        </w:rPr>
+        <w:lastRenderedPageBreak/>
+        <w:t>What legal or ethical issues could arise from misuse?</w:t>
+      </w:r>
+    </w:p>
+    <w:p>
+      <w:pPr>
+        <w:pStyle w:val="ListParagraph"/>
+        <w:numPr>
+          <w:ilvl w:val="3"/>
+          <w:numId w:val="1"/>
+        </w:numPr>
+        <w:spacing w:line="480" w:lineRule="auto"/>
+        <w:rPr>
+          <w:rFonts w:ascii="Times New Roman" w:hAnsi="Times New Roman" w:cs="Times New Roman"/>
+        </w:rPr>
+      </w:pPr>
+      <w:r>
+        <w:rPr>
+          <w:rFonts w:ascii="Times New Roman" w:hAnsi="Times New Roman" w:cs="Times New Roman"/>
+        </w:rPr>
+        <w:t xml:space="preserve">Misuse of Wireshark could lead </w:t>
+      </w:r>
+      <w:r>
+        <w:rPr>
+          <w:rFonts w:ascii="Times New Roman" w:hAnsi="Times New Roman" w:cs="Times New Roman"/>
+        </w:rPr>
+        <w:t xml:space="preserve">to </w:t>
+      </w:r>
+      <w:r>
+        <w:rPr>
+          <w:rFonts w:ascii="Times New Roman" w:hAnsi="Times New Roman" w:cs="Times New Roman"/>
+        </w:rPr>
+        <w:t>unauthorized interception of private or sensitive data, violating privacy laws, and potentially engaging in illegal surveillance or hacking activities if used to intercept network traffic without consent.</w:t>
+      </w:r>
+    </w:p>
+    <w:p>
+      <w:pPr>
+        <w:pStyle w:val="ListParagraph"/>
+        <w:numPr>
+          <w:ilvl w:val="0"/>
+          <w:numId w:val="1"/>
+        </w:numPr>
+        <w:spacing w:line="480" w:lineRule="auto"/>
+        <w:rPr>
+          <w:rFonts w:ascii="Times New Roman" w:hAnsi="Times New Roman" w:cs="Times New Roman"/>
+        </w:rPr>
+      </w:pPr>
+      <w:r>
+        <w:rPr>
+          <w:rFonts w:ascii="Times New Roman" w:hAnsi="Times New Roman" w:cs="Times New Roman"/>
+        </w:rPr>
+        <w:t>TOOLNAME</w:t>
+      </w:r>
+    </w:p>
+    <w:p>
+      <w:pPr>
+        <w:pStyle w:val="ListParagraph"/>
+        <w:numPr>
+          <w:ilvl w:val="1"/>
+          <w:numId w:val="1"/>
+        </w:numPr>
+        <w:spacing w:line="480" w:lineRule="auto"/>
+        <w:rPr>
+          <w:rFonts w:ascii="Times New Roman" w:hAnsi="Times New Roman" w:cs="Times New Roman"/>
+        </w:rPr>
+      </w:pPr>
+      <w:r>
+        <w:rPr>
+          <w:rFonts w:ascii="Times New Roman" w:hAnsi="Times New Roman" w:cs="Times New Roman"/>
+        </w:rPr>
+        <w:t>Tool Overview</w:t>
       </w:r>
     </w:p>
     <w:p>
@@ -355,22 +1073,16 @@
           <w:ilvl w:val="2"/>
           <w:numId w:val="1"/>
         </w:numPr>
-      </w:pPr>
-      <w:r>
-        <w:lastRenderedPageBreak/>
-        <w:t>How does it compare with similar tools?</w:t>
-      </w:r>
-    </w:p>
-    <w:p>
-      <w:pPr>
-        <w:pStyle w:val="ListParagraph"/>
-        <w:numPr>
-          <w:ilvl w:val="1"/>
-          <w:numId w:val="1"/>
-        </w:numPr>
-      </w:pPr>
-      <w:r>
-        <w:t>Ethical &amp; Legal Considerations</w:t>
+        <w:spacing w:line="480" w:lineRule="auto"/>
+        <w:rPr>
+          <w:rFonts w:ascii="Times New Roman" w:hAnsi="Times New Roman" w:cs="Times New Roman"/>
+        </w:rPr>
+      </w:pPr>
+      <w:r>
+        <w:rPr>
+          <w:rFonts w:ascii="Times New Roman" w:hAnsi="Times New Roman" w:cs="Times New Roman"/>
+        </w:rPr>
+        <w:t>Describe what the tool does and what type of attack or analysis it's used for.</w:t>
       </w:r>
     </w:p>
     <w:p>
@@ -380,78 +1092,31 @@
           <w:ilvl w:val="2"/>
           <w:numId w:val="1"/>
         </w:numPr>
-      </w:pPr>
-      <w:r>
-        <w:t>When is it appropriate to use this tool?</w:t>
-      </w:r>
-    </w:p>
-    <w:p>
-      <w:pPr>
-        <w:pStyle w:val="ListParagraph"/>
-        <w:numPr>
-          <w:ilvl w:val="2"/>
-          <w:numId w:val="1"/>
-        </w:numPr>
-      </w:pPr>
-      <w:r>
-        <w:t>What legal or ethical issues could arise from misuse?</w:t>
-      </w:r>
-    </w:p>
-    <w:p>
-      <w:pPr>
-        <w:pStyle w:val="ListParagraph"/>
-        <w:numPr>
-          <w:ilvl w:val="0"/>
-          <w:numId w:val="1"/>
-        </w:numPr>
-      </w:pPr>
-      <w:r>
-        <w:t>TOOLNAME</w:t>
-      </w:r>
-    </w:p>
-    <w:p>
-      <w:pPr>
-        <w:pStyle w:val="ListParagraph"/>
-        <w:numPr>
-          <w:ilvl w:val="1"/>
-          <w:numId w:val="1"/>
-        </w:numPr>
-      </w:pPr>
-      <w:r>
-        <w:t>Tool Overview</w:t>
-      </w:r>
-    </w:p>
-    <w:p>
-      <w:pPr>
-        <w:pStyle w:val="ListParagraph"/>
-        <w:numPr>
-          <w:ilvl w:val="2"/>
-          <w:numId w:val="1"/>
-        </w:numPr>
-      </w:pPr>
-      <w:r>
-        <w:t>Describe what the tool does and what type of attack or analysis it's used for.</w:t>
-      </w:r>
-    </w:p>
-    <w:p>
-      <w:pPr>
-        <w:pStyle w:val="ListParagraph"/>
-        <w:numPr>
-          <w:ilvl w:val="2"/>
-          <w:numId w:val="1"/>
-        </w:numPr>
-      </w:pPr>
-      <w:r>
+        <w:spacing w:line="480" w:lineRule="auto"/>
+        <w:rPr>
+          <w:rFonts w:ascii="Times New Roman" w:hAnsi="Times New Roman" w:cs="Times New Roman"/>
+        </w:rPr>
+      </w:pPr>
+      <w:r>
+        <w:rPr>
+          <w:rFonts w:ascii="Times New Roman" w:hAnsi="Times New Roman" w:cs="Times New Roman"/>
+        </w:rPr>
         <w:t xml:space="preserve">Identify its typical use cases (e.g., penetration testing, post-exploitation, wireless </w:t>
       </w:r>
       <w:proofErr w:type="spellStart"/>
       <w:proofErr w:type="gramStart"/>
       <w:r>
+        <w:rPr>
+          <w:rFonts w:ascii="Times New Roman" w:hAnsi="Times New Roman" w:cs="Times New Roman"/>
+        </w:rPr>
         <w:t>attacks,evasion</w:t>
       </w:r>
       <w:proofErr w:type="spellEnd"/>
       <w:proofErr w:type="gramEnd"/>
       <w:r>
+        <w:rPr>
+          <w:rFonts w:ascii="Times New Roman" w:hAnsi="Times New Roman" w:cs="Times New Roman"/>
+        </w:rPr>
         <w:t>).</w:t>
       </w:r>
     </w:p>
@@ -462,8 +1127,15 @@
           <w:ilvl w:val="1"/>
           <w:numId w:val="1"/>
         </w:numPr>
-      </w:pPr>
-      <w:r>
+        <w:spacing w:line="480" w:lineRule="auto"/>
+        <w:rPr>
+          <w:rFonts w:ascii="Times New Roman" w:hAnsi="Times New Roman" w:cs="Times New Roman"/>
+        </w:rPr>
+      </w:pPr>
+      <w:r>
+        <w:rPr>
+          <w:rFonts w:ascii="Times New Roman" w:hAnsi="Times New Roman" w:cs="Times New Roman"/>
+        </w:rPr>
         <w:t>Hands-on Exploration (Lab-style explanation)</w:t>
       </w:r>
     </w:p>
@@ -474,8 +1146,15 @@
           <w:ilvl w:val="2"/>
           <w:numId w:val="1"/>
         </w:numPr>
-      </w:pPr>
-      <w:r>
+        <w:spacing w:line="480" w:lineRule="auto"/>
+        <w:rPr>
+          <w:rFonts w:ascii="Times New Roman" w:hAnsi="Times New Roman" w:cs="Times New Roman"/>
+        </w:rPr>
+      </w:pPr>
+      <w:r>
+        <w:rPr>
+          <w:rFonts w:ascii="Times New Roman" w:hAnsi="Times New Roman" w:cs="Times New Roman"/>
+        </w:rPr>
         <w:t>Demonstrate how the tool is used. Include:</w:t>
       </w:r>
     </w:p>
@@ -486,8 +1165,15 @@
           <w:ilvl w:val="3"/>
           <w:numId w:val="1"/>
         </w:numPr>
-      </w:pPr>
-      <w:r>
+        <w:spacing w:line="480" w:lineRule="auto"/>
+        <w:rPr>
+          <w:rFonts w:ascii="Times New Roman" w:hAnsi="Times New Roman" w:cs="Times New Roman"/>
+        </w:rPr>
+      </w:pPr>
+      <w:r>
+        <w:rPr>
+          <w:rFonts w:ascii="Times New Roman" w:hAnsi="Times New Roman" w:cs="Times New Roman"/>
+        </w:rPr>
         <w:t>Basic syntax or command usage</w:t>
       </w:r>
     </w:p>
@@ -498,8 +1184,15 @@
           <w:ilvl w:val="3"/>
           <w:numId w:val="1"/>
         </w:numPr>
-      </w:pPr>
-      <w:r>
+        <w:spacing w:line="480" w:lineRule="auto"/>
+        <w:rPr>
+          <w:rFonts w:ascii="Times New Roman" w:hAnsi="Times New Roman" w:cs="Times New Roman"/>
+        </w:rPr>
+      </w:pPr>
+      <w:r>
+        <w:rPr>
+          <w:rFonts w:ascii="Times New Roman" w:hAnsi="Times New Roman" w:cs="Times New Roman"/>
+        </w:rPr>
         <w:t>Example output (describe results, or include screenshots in an appendix)</w:t>
       </w:r>
     </w:p>
@@ -510,8 +1203,15 @@
           <w:ilvl w:val="3"/>
           <w:numId w:val="1"/>
         </w:numPr>
-      </w:pPr>
-      <w:r>
+        <w:spacing w:line="480" w:lineRule="auto"/>
+        <w:rPr>
+          <w:rFonts w:ascii="Times New Roman" w:hAnsi="Times New Roman" w:cs="Times New Roman"/>
+        </w:rPr>
+      </w:pPr>
+      <w:r>
+        <w:rPr>
+          <w:rFonts w:ascii="Times New Roman" w:hAnsi="Times New Roman" w:cs="Times New Roman"/>
+        </w:rPr>
         <w:t>Describe test environment setup</w:t>
       </w:r>
     </w:p>
@@ -522,8 +1222,15 @@
           <w:ilvl w:val="1"/>
           <w:numId w:val="1"/>
         </w:numPr>
-      </w:pPr>
-      <w:r>
+        <w:spacing w:line="480" w:lineRule="auto"/>
+        <w:rPr>
+          <w:rFonts w:ascii="Times New Roman" w:hAnsi="Times New Roman" w:cs="Times New Roman"/>
+        </w:rPr>
+      </w:pPr>
+      <w:r>
+        <w:rPr>
+          <w:rFonts w:ascii="Times New Roman" w:hAnsi="Times New Roman" w:cs="Times New Roman"/>
+        </w:rPr>
         <w:t>Strengths and Limitations</w:t>
       </w:r>
     </w:p>
@@ -534,16 +1241,29 @@
           <w:ilvl w:val="2"/>
           <w:numId w:val="1"/>
         </w:numPr>
-      </w:pPr>
-      <w:r>
+        <w:spacing w:line="480" w:lineRule="auto"/>
+        <w:rPr>
+          <w:rFonts w:ascii="Times New Roman" w:hAnsi="Times New Roman" w:cs="Times New Roman"/>
+        </w:rPr>
+      </w:pPr>
+      <w:r>
+        <w:rPr>
+          <w:rFonts w:ascii="Times New Roman" w:hAnsi="Times New Roman" w:cs="Times New Roman"/>
+        </w:rPr>
         <w:t xml:space="preserve">What does this tool do </w:t>
       </w:r>
       <w:proofErr w:type="gramStart"/>
       <w:r>
+        <w:rPr>
+          <w:rFonts w:ascii="Times New Roman" w:hAnsi="Times New Roman" w:cs="Times New Roman"/>
+        </w:rPr>
         <w:t>really well</w:t>
       </w:r>
       <w:proofErr w:type="gramEnd"/>
       <w:r>
+        <w:rPr>
+          <w:rFonts w:ascii="Times New Roman" w:hAnsi="Times New Roman" w:cs="Times New Roman"/>
+        </w:rPr>
         <w:t>?</w:t>
       </w:r>
     </w:p>
@@ -554,8 +1274,15 @@
           <w:ilvl w:val="2"/>
           <w:numId w:val="1"/>
         </w:numPr>
-      </w:pPr>
-      <w:r>
+        <w:spacing w:line="480" w:lineRule="auto"/>
+        <w:rPr>
+          <w:rFonts w:ascii="Times New Roman" w:hAnsi="Times New Roman" w:cs="Times New Roman"/>
+        </w:rPr>
+      </w:pPr>
+      <w:r>
+        <w:rPr>
+          <w:rFonts w:ascii="Times New Roman" w:hAnsi="Times New Roman" w:cs="Times New Roman"/>
+        </w:rPr>
         <w:t>Where might it fall short or require caution?</w:t>
       </w:r>
     </w:p>
@@ -566,8 +1293,15 @@
           <w:ilvl w:val="2"/>
           <w:numId w:val="1"/>
         </w:numPr>
-      </w:pPr>
-      <w:r>
+        <w:spacing w:line="480" w:lineRule="auto"/>
+        <w:rPr>
+          <w:rFonts w:ascii="Times New Roman" w:hAnsi="Times New Roman" w:cs="Times New Roman"/>
+        </w:rPr>
+      </w:pPr>
+      <w:r>
+        <w:rPr>
+          <w:rFonts w:ascii="Times New Roman" w:hAnsi="Times New Roman" w:cs="Times New Roman"/>
+        </w:rPr>
         <w:t>How does it compare with similar tools?</w:t>
       </w:r>
     </w:p>
@@ -578,8 +1312,15 @@
           <w:ilvl w:val="1"/>
           <w:numId w:val="1"/>
         </w:numPr>
-      </w:pPr>
-      <w:r>
+        <w:spacing w:line="480" w:lineRule="auto"/>
+        <w:rPr>
+          <w:rFonts w:ascii="Times New Roman" w:hAnsi="Times New Roman" w:cs="Times New Roman"/>
+        </w:rPr>
+      </w:pPr>
+      <w:r>
+        <w:rPr>
+          <w:rFonts w:ascii="Times New Roman" w:hAnsi="Times New Roman" w:cs="Times New Roman"/>
+        </w:rPr>
         <w:t>Ethical &amp; Legal Considerations</w:t>
       </w:r>
     </w:p>
@@ -590,8 +1331,15 @@
           <w:ilvl w:val="2"/>
           <w:numId w:val="1"/>
         </w:numPr>
-      </w:pPr>
-      <w:r>
+        <w:spacing w:line="480" w:lineRule="auto"/>
+        <w:rPr>
+          <w:rFonts w:ascii="Times New Roman" w:hAnsi="Times New Roman" w:cs="Times New Roman"/>
+        </w:rPr>
+      </w:pPr>
+      <w:r>
+        <w:rPr>
+          <w:rFonts w:ascii="Times New Roman" w:hAnsi="Times New Roman" w:cs="Times New Roman"/>
+        </w:rPr>
         <w:t>When is it appropriate to use this tool?</w:t>
       </w:r>
     </w:p>
@@ -602,8 +1350,16 @@
           <w:ilvl w:val="1"/>
           <w:numId w:val="1"/>
         </w:numPr>
-      </w:pPr>
-      <w:r>
+        <w:spacing w:line="480" w:lineRule="auto"/>
+        <w:rPr>
+          <w:rFonts w:ascii="Times New Roman" w:hAnsi="Times New Roman" w:cs="Times New Roman"/>
+        </w:rPr>
+      </w:pPr>
+      <w:r>
+        <w:rPr>
+          <w:rFonts w:ascii="Times New Roman" w:hAnsi="Times New Roman" w:cs="Times New Roman"/>
+        </w:rPr>
+        <w:lastRenderedPageBreak/>
         <w:t>What legal or ethical issues could arise from misuse?</w:t>
       </w:r>
     </w:p>
@@ -614,8 +1370,15 @@
           <w:ilvl w:val="0"/>
           <w:numId w:val="1"/>
         </w:numPr>
-      </w:pPr>
-      <w:r>
+        <w:spacing w:line="480" w:lineRule="auto"/>
+        <w:rPr>
+          <w:rFonts w:ascii="Times New Roman" w:hAnsi="Times New Roman" w:cs="Times New Roman"/>
+        </w:rPr>
+      </w:pPr>
+      <w:r>
+        <w:rPr>
+          <w:rFonts w:ascii="Times New Roman" w:hAnsi="Times New Roman" w:cs="Times New Roman"/>
+        </w:rPr>
         <w:t>TOOLNAME</w:t>
       </w:r>
     </w:p>
@@ -626,8 +1389,15 @@
           <w:ilvl w:val="1"/>
           <w:numId w:val="1"/>
         </w:numPr>
-      </w:pPr>
-      <w:r>
+        <w:spacing w:line="480" w:lineRule="auto"/>
+        <w:rPr>
+          <w:rFonts w:ascii="Times New Roman" w:hAnsi="Times New Roman" w:cs="Times New Roman"/>
+        </w:rPr>
+      </w:pPr>
+      <w:r>
+        <w:rPr>
+          <w:rFonts w:ascii="Times New Roman" w:hAnsi="Times New Roman" w:cs="Times New Roman"/>
+        </w:rPr>
         <w:t>Tool Overview</w:t>
       </w:r>
     </w:p>
@@ -638,8 +1408,15 @@
           <w:ilvl w:val="2"/>
           <w:numId w:val="1"/>
         </w:numPr>
-      </w:pPr>
-      <w:r>
+        <w:spacing w:line="480" w:lineRule="auto"/>
+        <w:rPr>
+          <w:rFonts w:ascii="Times New Roman" w:hAnsi="Times New Roman" w:cs="Times New Roman"/>
+        </w:rPr>
+      </w:pPr>
+      <w:r>
+        <w:rPr>
+          <w:rFonts w:ascii="Times New Roman" w:hAnsi="Times New Roman" w:cs="Times New Roman"/>
+        </w:rPr>
         <w:t>Describe what the tool does and what type of attack or analysis it's used for.</w:t>
       </w:r>
     </w:p>
@@ -650,18 +1427,31 @@
           <w:ilvl w:val="2"/>
           <w:numId w:val="1"/>
         </w:numPr>
-      </w:pPr>
-      <w:r>
+        <w:spacing w:line="480" w:lineRule="auto"/>
+        <w:rPr>
+          <w:rFonts w:ascii="Times New Roman" w:hAnsi="Times New Roman" w:cs="Times New Roman"/>
+        </w:rPr>
+      </w:pPr>
+      <w:r>
+        <w:rPr>
+          <w:rFonts w:ascii="Times New Roman" w:hAnsi="Times New Roman" w:cs="Times New Roman"/>
+        </w:rPr>
         <w:t xml:space="preserve">Identify its typical use cases (e.g., penetration testing, post-exploitation, wireless </w:t>
       </w:r>
       <w:proofErr w:type="spellStart"/>
       <w:proofErr w:type="gramStart"/>
       <w:r>
+        <w:rPr>
+          <w:rFonts w:ascii="Times New Roman" w:hAnsi="Times New Roman" w:cs="Times New Roman"/>
+        </w:rPr>
         <w:t>attacks,evasion</w:t>
       </w:r>
       <w:proofErr w:type="spellEnd"/>
       <w:proofErr w:type="gramEnd"/>
       <w:r>
+        <w:rPr>
+          <w:rFonts w:ascii="Times New Roman" w:hAnsi="Times New Roman" w:cs="Times New Roman"/>
+        </w:rPr>
         <w:t>).</w:t>
       </w:r>
     </w:p>
@@ -672,8 +1462,15 @@
           <w:ilvl w:val="1"/>
           <w:numId w:val="1"/>
         </w:numPr>
-      </w:pPr>
-      <w:r>
+        <w:spacing w:line="480" w:lineRule="auto"/>
+        <w:rPr>
+          <w:rFonts w:ascii="Times New Roman" w:hAnsi="Times New Roman" w:cs="Times New Roman"/>
+        </w:rPr>
+      </w:pPr>
+      <w:r>
+        <w:rPr>
+          <w:rFonts w:ascii="Times New Roman" w:hAnsi="Times New Roman" w:cs="Times New Roman"/>
+        </w:rPr>
         <w:t>Hands-on Exploration (Lab-style explanation)</w:t>
       </w:r>
     </w:p>
@@ -684,8 +1481,15 @@
           <w:ilvl w:val="2"/>
           <w:numId w:val="1"/>
         </w:numPr>
-      </w:pPr>
-      <w:r>
+        <w:spacing w:line="480" w:lineRule="auto"/>
+        <w:rPr>
+          <w:rFonts w:ascii="Times New Roman" w:hAnsi="Times New Roman" w:cs="Times New Roman"/>
+        </w:rPr>
+      </w:pPr>
+      <w:r>
+        <w:rPr>
+          <w:rFonts w:ascii="Times New Roman" w:hAnsi="Times New Roman" w:cs="Times New Roman"/>
+        </w:rPr>
         <w:t>Demonstrate how the tool is used. Include:</w:t>
       </w:r>
     </w:p>
@@ -696,8 +1500,15 @@
           <w:ilvl w:val="3"/>
           <w:numId w:val="1"/>
         </w:numPr>
-      </w:pPr>
-      <w:r>
+        <w:spacing w:line="480" w:lineRule="auto"/>
+        <w:rPr>
+          <w:rFonts w:ascii="Times New Roman" w:hAnsi="Times New Roman" w:cs="Times New Roman"/>
+        </w:rPr>
+      </w:pPr>
+      <w:r>
+        <w:rPr>
+          <w:rFonts w:ascii="Times New Roman" w:hAnsi="Times New Roman" w:cs="Times New Roman"/>
+        </w:rPr>
         <w:t>Basic syntax or command usage</w:t>
       </w:r>
     </w:p>
@@ -708,8 +1519,15 @@
           <w:ilvl w:val="3"/>
           <w:numId w:val="1"/>
         </w:numPr>
-      </w:pPr>
-      <w:r>
+        <w:spacing w:line="480" w:lineRule="auto"/>
+        <w:rPr>
+          <w:rFonts w:ascii="Times New Roman" w:hAnsi="Times New Roman" w:cs="Times New Roman"/>
+        </w:rPr>
+      </w:pPr>
+      <w:r>
+        <w:rPr>
+          <w:rFonts w:ascii="Times New Roman" w:hAnsi="Times New Roman" w:cs="Times New Roman"/>
+        </w:rPr>
         <w:t>Example output (describe results, or include screenshots in an appendix)</w:t>
       </w:r>
     </w:p>
@@ -720,8 +1538,15 @@
           <w:ilvl w:val="3"/>
           <w:numId w:val="1"/>
         </w:numPr>
-      </w:pPr>
-      <w:r>
+        <w:spacing w:line="480" w:lineRule="auto"/>
+        <w:rPr>
+          <w:rFonts w:ascii="Times New Roman" w:hAnsi="Times New Roman" w:cs="Times New Roman"/>
+        </w:rPr>
+      </w:pPr>
+      <w:r>
+        <w:rPr>
+          <w:rFonts w:ascii="Times New Roman" w:hAnsi="Times New Roman" w:cs="Times New Roman"/>
+        </w:rPr>
         <w:t>Describe test environment setup</w:t>
       </w:r>
     </w:p>
@@ -732,8 +1557,15 @@
           <w:ilvl w:val="1"/>
           <w:numId w:val="1"/>
         </w:numPr>
-      </w:pPr>
-      <w:r>
+        <w:spacing w:line="480" w:lineRule="auto"/>
+        <w:rPr>
+          <w:rFonts w:ascii="Times New Roman" w:hAnsi="Times New Roman" w:cs="Times New Roman"/>
+        </w:rPr>
+      </w:pPr>
+      <w:r>
+        <w:rPr>
+          <w:rFonts w:ascii="Times New Roman" w:hAnsi="Times New Roman" w:cs="Times New Roman"/>
+        </w:rPr>
         <w:t>Strengths and Limitations</w:t>
       </w:r>
     </w:p>
@@ -744,16 +1576,29 @@
           <w:ilvl w:val="2"/>
           <w:numId w:val="1"/>
         </w:numPr>
-      </w:pPr>
-      <w:r>
+        <w:spacing w:line="480" w:lineRule="auto"/>
+        <w:rPr>
+          <w:rFonts w:ascii="Times New Roman" w:hAnsi="Times New Roman" w:cs="Times New Roman"/>
+        </w:rPr>
+      </w:pPr>
+      <w:r>
+        <w:rPr>
+          <w:rFonts w:ascii="Times New Roman" w:hAnsi="Times New Roman" w:cs="Times New Roman"/>
+        </w:rPr>
         <w:t xml:space="preserve">What does this tool do </w:t>
       </w:r>
       <w:proofErr w:type="gramStart"/>
       <w:r>
+        <w:rPr>
+          <w:rFonts w:ascii="Times New Roman" w:hAnsi="Times New Roman" w:cs="Times New Roman"/>
+        </w:rPr>
         <w:t>really well</w:t>
       </w:r>
       <w:proofErr w:type="gramEnd"/>
       <w:r>
+        <w:rPr>
+          <w:rFonts w:ascii="Times New Roman" w:hAnsi="Times New Roman" w:cs="Times New Roman"/>
+        </w:rPr>
         <w:t>?</w:t>
       </w:r>
     </w:p>
@@ -764,8 +1609,15 @@
           <w:ilvl w:val="2"/>
           <w:numId w:val="1"/>
         </w:numPr>
-      </w:pPr>
-      <w:r>
+        <w:spacing w:line="480" w:lineRule="auto"/>
+        <w:rPr>
+          <w:rFonts w:ascii="Times New Roman" w:hAnsi="Times New Roman" w:cs="Times New Roman"/>
+        </w:rPr>
+      </w:pPr>
+      <w:r>
+        <w:rPr>
+          <w:rFonts w:ascii="Times New Roman" w:hAnsi="Times New Roman" w:cs="Times New Roman"/>
+        </w:rPr>
         <w:t>Where might it fall short or require caution?</w:t>
       </w:r>
     </w:p>
@@ -776,22 +1628,131 @@
           <w:ilvl w:val="2"/>
           <w:numId w:val="1"/>
         </w:numPr>
-      </w:pPr>
-      <w:r>
+        <w:spacing w:line="480" w:lineRule="auto"/>
+        <w:rPr>
+          <w:rFonts w:ascii="Times New Roman" w:hAnsi="Times New Roman" w:cs="Times New Roman"/>
+        </w:rPr>
+      </w:pPr>
+      <w:r>
+        <w:rPr>
+          <w:rFonts w:ascii="Times New Roman" w:hAnsi="Times New Roman" w:cs="Times New Roman"/>
+        </w:rPr>
+        <w:t>How does it compare with similar tools?</w:t>
+      </w:r>
+    </w:p>
+    <w:p>
+      <w:pPr>
+        <w:pStyle w:val="ListParagraph"/>
+        <w:numPr>
+          <w:ilvl w:val="1"/>
+          <w:numId w:val="1"/>
+        </w:numPr>
+        <w:spacing w:line="480" w:lineRule="auto"/>
+        <w:rPr>
+          <w:rFonts w:ascii="Times New Roman" w:hAnsi="Times New Roman" w:cs="Times New Roman"/>
+        </w:rPr>
+      </w:pPr>
+      <w:r>
+        <w:rPr>
+          <w:rFonts w:ascii="Times New Roman" w:hAnsi="Times New Roman" w:cs="Times New Roman"/>
+        </w:rPr>
+        <w:t>Ethical &amp; Legal Considerations</w:t>
+      </w:r>
+    </w:p>
+    <w:p>
+      <w:pPr>
+        <w:pStyle w:val="ListParagraph"/>
+        <w:numPr>
+          <w:ilvl w:val="2"/>
+          <w:numId w:val="1"/>
+        </w:numPr>
+        <w:spacing w:line="480" w:lineRule="auto"/>
+        <w:rPr>
+          <w:rFonts w:ascii="Times New Roman" w:hAnsi="Times New Roman" w:cs="Times New Roman"/>
+        </w:rPr>
+      </w:pPr>
+      <w:r>
+        <w:rPr>
+          <w:rFonts w:ascii="Times New Roman" w:hAnsi="Times New Roman" w:cs="Times New Roman"/>
+        </w:rPr>
+        <w:t>When is it appropriate to use this tool?</w:t>
+      </w:r>
+    </w:p>
+    <w:p>
+      <w:pPr>
+        <w:pStyle w:val="ListParagraph"/>
+        <w:numPr>
+          <w:ilvl w:val="2"/>
+          <w:numId w:val="1"/>
+        </w:numPr>
+        <w:spacing w:line="480" w:lineRule="auto"/>
+        <w:rPr>
+          <w:rFonts w:ascii="Times New Roman" w:hAnsi="Times New Roman" w:cs="Times New Roman"/>
+        </w:rPr>
+      </w:pPr>
+      <w:r>
+        <w:rPr>
+          <w:rFonts w:ascii="Times New Roman" w:hAnsi="Times New Roman" w:cs="Times New Roman"/>
+        </w:rPr>
+        <w:t>What legal or ethical issues could arise from misuse?</w:t>
+      </w:r>
+    </w:p>
+    <w:p>
+      <w:pPr>
+        <w:pStyle w:val="ListParagraph"/>
+        <w:numPr>
+          <w:ilvl w:val="0"/>
+          <w:numId w:val="1"/>
+        </w:numPr>
+        <w:spacing w:line="480" w:lineRule="auto"/>
+        <w:rPr>
+          <w:rFonts w:ascii="Times New Roman" w:hAnsi="Times New Roman" w:cs="Times New Roman"/>
+        </w:rPr>
+      </w:pPr>
+      <w:r>
+        <w:rPr>
+          <w:rFonts w:ascii="Times New Roman" w:hAnsi="Times New Roman" w:cs="Times New Roman"/>
+        </w:rPr>
+        <w:t>TOOLNAME(OPTIONAL)</w:t>
+      </w:r>
+    </w:p>
+    <w:p>
+      <w:pPr>
+        <w:pStyle w:val="ListParagraph"/>
+        <w:numPr>
+          <w:ilvl w:val="1"/>
+          <w:numId w:val="1"/>
+        </w:numPr>
+        <w:spacing w:line="480" w:lineRule="auto"/>
+        <w:rPr>
+          <w:rFonts w:ascii="Times New Roman" w:hAnsi="Times New Roman" w:cs="Times New Roman"/>
+        </w:rPr>
+      </w:pPr>
+      <w:r>
+        <w:rPr>
+          <w:rFonts w:ascii="Times New Roman" w:hAnsi="Times New Roman" w:cs="Times New Roman"/>
+        </w:rPr>
+        <w:t>Tool Overview</w:t>
+      </w:r>
+    </w:p>
+    <w:p>
+      <w:pPr>
+        <w:pStyle w:val="ListParagraph"/>
+        <w:numPr>
+          <w:ilvl w:val="2"/>
+          <w:numId w:val="1"/>
+        </w:numPr>
+        <w:spacing w:line="480" w:lineRule="auto"/>
+        <w:rPr>
+          <w:rFonts w:ascii="Times New Roman" w:hAnsi="Times New Roman" w:cs="Times New Roman"/>
+        </w:rPr>
+      </w:pPr>
+      <w:r>
+        <w:rPr>
+          <w:rFonts w:ascii="Times New Roman" w:hAnsi="Times New Roman" w:cs="Times New Roman"/>
+        </w:rPr>
         <w:lastRenderedPageBreak/>
-        <w:t>How does it compare with similar tools?</w:t>
-      </w:r>
-    </w:p>
-    <w:p>
-      <w:pPr>
-        <w:pStyle w:val="ListParagraph"/>
-        <w:numPr>
-          <w:ilvl w:val="1"/>
-          <w:numId w:val="1"/>
-        </w:numPr>
-      </w:pPr>
-      <w:r>
-        <w:t>Ethical &amp; Legal Considerations</w:t>
+        <w:t>Describe what the tool does and what type of attack or analysis it's used for.</w:t>
       </w:r>
     </w:p>
     <w:p>
@@ -801,81 +1762,31 @@
           <w:ilvl w:val="2"/>
           <w:numId w:val="1"/>
         </w:numPr>
-      </w:pPr>
-      <w:r>
-        <w:t>When is it appropriate to use this tool?</w:t>
-      </w:r>
-    </w:p>
-    <w:p>
-      <w:pPr>
-        <w:pStyle w:val="ListParagraph"/>
-        <w:numPr>
-          <w:ilvl w:val="2"/>
-          <w:numId w:val="1"/>
-        </w:numPr>
-      </w:pPr>
-      <w:r>
-        <w:t>What legal or ethical issues could arise from misuse?</w:t>
-      </w:r>
-    </w:p>
-    <w:p>
-      <w:pPr>
-        <w:pStyle w:val="ListParagraph"/>
-        <w:numPr>
-          <w:ilvl w:val="0"/>
-          <w:numId w:val="1"/>
-        </w:numPr>
-      </w:pPr>
-      <w:r>
-        <w:t>TOOLNAME</w:t>
-      </w:r>
-      <w:r>
-        <w:t>(OPTIONAL)</w:t>
-      </w:r>
-    </w:p>
-    <w:p>
-      <w:pPr>
-        <w:pStyle w:val="ListParagraph"/>
-        <w:numPr>
-          <w:ilvl w:val="1"/>
-          <w:numId w:val="1"/>
-        </w:numPr>
-      </w:pPr>
-      <w:r>
-        <w:t>Tool Overview</w:t>
-      </w:r>
-    </w:p>
-    <w:p>
-      <w:pPr>
-        <w:pStyle w:val="ListParagraph"/>
-        <w:numPr>
-          <w:ilvl w:val="2"/>
-          <w:numId w:val="1"/>
-        </w:numPr>
-      </w:pPr>
-      <w:r>
-        <w:t>Describe what the tool does and what type of attack or analysis it's used for.</w:t>
-      </w:r>
-    </w:p>
-    <w:p>
-      <w:pPr>
-        <w:pStyle w:val="ListParagraph"/>
-        <w:numPr>
-          <w:ilvl w:val="2"/>
-          <w:numId w:val="1"/>
-        </w:numPr>
-      </w:pPr>
-      <w:r>
+        <w:spacing w:line="480" w:lineRule="auto"/>
+        <w:rPr>
+          <w:rFonts w:ascii="Times New Roman" w:hAnsi="Times New Roman" w:cs="Times New Roman"/>
+        </w:rPr>
+      </w:pPr>
+      <w:r>
+        <w:rPr>
+          <w:rFonts w:ascii="Times New Roman" w:hAnsi="Times New Roman" w:cs="Times New Roman"/>
+        </w:rPr>
         <w:t xml:space="preserve">Identify its typical use cases (e.g., penetration testing, post-exploitation, wireless </w:t>
       </w:r>
       <w:proofErr w:type="spellStart"/>
       <w:proofErr w:type="gramStart"/>
       <w:r>
+        <w:rPr>
+          <w:rFonts w:ascii="Times New Roman" w:hAnsi="Times New Roman" w:cs="Times New Roman"/>
+        </w:rPr>
         <w:t>attacks,evasion</w:t>
       </w:r>
       <w:proofErr w:type="spellEnd"/>
       <w:proofErr w:type="gramEnd"/>
       <w:r>
+        <w:rPr>
+          <w:rFonts w:ascii="Times New Roman" w:hAnsi="Times New Roman" w:cs="Times New Roman"/>
+        </w:rPr>
         <w:t>).</w:t>
       </w:r>
     </w:p>
@@ -886,8 +1797,15 @@
           <w:ilvl w:val="1"/>
           <w:numId w:val="1"/>
         </w:numPr>
-      </w:pPr>
-      <w:r>
+        <w:spacing w:line="480" w:lineRule="auto"/>
+        <w:rPr>
+          <w:rFonts w:ascii="Times New Roman" w:hAnsi="Times New Roman" w:cs="Times New Roman"/>
+        </w:rPr>
+      </w:pPr>
+      <w:r>
+        <w:rPr>
+          <w:rFonts w:ascii="Times New Roman" w:hAnsi="Times New Roman" w:cs="Times New Roman"/>
+        </w:rPr>
         <w:t>Hands-on Exploration (Lab-style explanation)</w:t>
       </w:r>
     </w:p>
@@ -898,8 +1816,15 @@
           <w:ilvl w:val="2"/>
           <w:numId w:val="1"/>
         </w:numPr>
-      </w:pPr>
-      <w:r>
+        <w:spacing w:line="480" w:lineRule="auto"/>
+        <w:rPr>
+          <w:rFonts w:ascii="Times New Roman" w:hAnsi="Times New Roman" w:cs="Times New Roman"/>
+        </w:rPr>
+      </w:pPr>
+      <w:r>
+        <w:rPr>
+          <w:rFonts w:ascii="Times New Roman" w:hAnsi="Times New Roman" w:cs="Times New Roman"/>
+        </w:rPr>
         <w:t>Demonstrate how the tool is used. Include:</w:t>
       </w:r>
     </w:p>
@@ -910,8 +1835,15 @@
           <w:ilvl w:val="3"/>
           <w:numId w:val="1"/>
         </w:numPr>
-      </w:pPr>
-      <w:r>
+        <w:spacing w:line="480" w:lineRule="auto"/>
+        <w:rPr>
+          <w:rFonts w:ascii="Times New Roman" w:hAnsi="Times New Roman" w:cs="Times New Roman"/>
+        </w:rPr>
+      </w:pPr>
+      <w:r>
+        <w:rPr>
+          <w:rFonts w:ascii="Times New Roman" w:hAnsi="Times New Roman" w:cs="Times New Roman"/>
+        </w:rPr>
         <w:t>Basic syntax or command usage</w:t>
       </w:r>
     </w:p>
@@ -922,8 +1854,15 @@
           <w:ilvl w:val="3"/>
           <w:numId w:val="1"/>
         </w:numPr>
-      </w:pPr>
-      <w:r>
+        <w:spacing w:line="480" w:lineRule="auto"/>
+        <w:rPr>
+          <w:rFonts w:ascii="Times New Roman" w:hAnsi="Times New Roman" w:cs="Times New Roman"/>
+        </w:rPr>
+      </w:pPr>
+      <w:r>
+        <w:rPr>
+          <w:rFonts w:ascii="Times New Roman" w:hAnsi="Times New Roman" w:cs="Times New Roman"/>
+        </w:rPr>
         <w:t>Example output (describe results, or include screenshots in an appendix)</w:t>
       </w:r>
     </w:p>
@@ -934,8 +1873,15 @@
           <w:ilvl w:val="3"/>
           <w:numId w:val="1"/>
         </w:numPr>
-      </w:pPr>
-      <w:r>
+        <w:spacing w:line="480" w:lineRule="auto"/>
+        <w:rPr>
+          <w:rFonts w:ascii="Times New Roman" w:hAnsi="Times New Roman" w:cs="Times New Roman"/>
+        </w:rPr>
+      </w:pPr>
+      <w:r>
+        <w:rPr>
+          <w:rFonts w:ascii="Times New Roman" w:hAnsi="Times New Roman" w:cs="Times New Roman"/>
+        </w:rPr>
         <w:t>Describe test environment setup</w:t>
       </w:r>
     </w:p>
@@ -946,8 +1892,15 @@
           <w:ilvl w:val="1"/>
           <w:numId w:val="1"/>
         </w:numPr>
-      </w:pPr>
-      <w:r>
+        <w:spacing w:line="480" w:lineRule="auto"/>
+        <w:rPr>
+          <w:rFonts w:ascii="Times New Roman" w:hAnsi="Times New Roman" w:cs="Times New Roman"/>
+        </w:rPr>
+      </w:pPr>
+      <w:r>
+        <w:rPr>
+          <w:rFonts w:ascii="Times New Roman" w:hAnsi="Times New Roman" w:cs="Times New Roman"/>
+        </w:rPr>
         <w:t>Strengths and Limitations</w:t>
       </w:r>
     </w:p>
@@ -958,16 +1911,29 @@
           <w:ilvl w:val="2"/>
           <w:numId w:val="1"/>
         </w:numPr>
-      </w:pPr>
-      <w:r>
+        <w:spacing w:line="480" w:lineRule="auto"/>
+        <w:rPr>
+          <w:rFonts w:ascii="Times New Roman" w:hAnsi="Times New Roman" w:cs="Times New Roman"/>
+        </w:rPr>
+      </w:pPr>
+      <w:r>
+        <w:rPr>
+          <w:rFonts w:ascii="Times New Roman" w:hAnsi="Times New Roman" w:cs="Times New Roman"/>
+        </w:rPr>
         <w:t xml:space="preserve">What does this tool do </w:t>
       </w:r>
       <w:proofErr w:type="gramStart"/>
       <w:r>
+        <w:rPr>
+          <w:rFonts w:ascii="Times New Roman" w:hAnsi="Times New Roman" w:cs="Times New Roman"/>
+        </w:rPr>
         <w:t>really well</w:t>
       </w:r>
       <w:proofErr w:type="gramEnd"/>
       <w:r>
+        <w:rPr>
+          <w:rFonts w:ascii="Times New Roman" w:hAnsi="Times New Roman" w:cs="Times New Roman"/>
+        </w:rPr>
         <w:t>?</w:t>
       </w:r>
     </w:p>
@@ -978,8 +1944,15 @@
           <w:ilvl w:val="2"/>
           <w:numId w:val="1"/>
         </w:numPr>
-      </w:pPr>
-      <w:r>
+        <w:spacing w:line="480" w:lineRule="auto"/>
+        <w:rPr>
+          <w:rFonts w:ascii="Times New Roman" w:hAnsi="Times New Roman" w:cs="Times New Roman"/>
+        </w:rPr>
+      </w:pPr>
+      <w:r>
+        <w:rPr>
+          <w:rFonts w:ascii="Times New Roman" w:hAnsi="Times New Roman" w:cs="Times New Roman"/>
+        </w:rPr>
         <w:t>Where might it fall short or require caution?</w:t>
       </w:r>
     </w:p>
@@ -990,8 +1963,15 @@
           <w:ilvl w:val="2"/>
           <w:numId w:val="1"/>
         </w:numPr>
-      </w:pPr>
-      <w:r>
+        <w:spacing w:line="480" w:lineRule="auto"/>
+        <w:rPr>
+          <w:rFonts w:ascii="Times New Roman" w:hAnsi="Times New Roman" w:cs="Times New Roman"/>
+        </w:rPr>
+      </w:pPr>
+      <w:r>
+        <w:rPr>
+          <w:rFonts w:ascii="Times New Roman" w:hAnsi="Times New Roman" w:cs="Times New Roman"/>
+        </w:rPr>
         <w:t>How does it compare with similar tools?</w:t>
       </w:r>
     </w:p>
@@ -1002,8 +1982,15 @@
           <w:ilvl w:val="1"/>
           <w:numId w:val="1"/>
         </w:numPr>
-      </w:pPr>
-      <w:r>
+        <w:spacing w:line="480" w:lineRule="auto"/>
+        <w:rPr>
+          <w:rFonts w:ascii="Times New Roman" w:hAnsi="Times New Roman" w:cs="Times New Roman"/>
+        </w:rPr>
+      </w:pPr>
+      <w:r>
+        <w:rPr>
+          <w:rFonts w:ascii="Times New Roman" w:hAnsi="Times New Roman" w:cs="Times New Roman"/>
+        </w:rPr>
         <w:t>Ethical &amp; Legal Considerations</w:t>
       </w:r>
     </w:p>
@@ -1014,8 +2001,15 @@
           <w:ilvl w:val="2"/>
           <w:numId w:val="1"/>
         </w:numPr>
-      </w:pPr>
-      <w:r>
+        <w:spacing w:line="480" w:lineRule="auto"/>
+        <w:rPr>
+          <w:rFonts w:ascii="Times New Roman" w:hAnsi="Times New Roman" w:cs="Times New Roman"/>
+        </w:rPr>
+      </w:pPr>
+      <w:r>
+        <w:rPr>
+          <w:rFonts w:ascii="Times New Roman" w:hAnsi="Times New Roman" w:cs="Times New Roman"/>
+        </w:rPr>
         <w:t>When is it appropriate to use this tool?</w:t>
       </w:r>
     </w:p>
@@ -1026,8 +2020,15 @@
           <w:ilvl w:val="2"/>
           <w:numId w:val="1"/>
         </w:numPr>
-      </w:pPr>
-      <w:r>
+        <w:spacing w:line="480" w:lineRule="auto"/>
+        <w:rPr>
+          <w:rFonts w:ascii="Times New Roman" w:hAnsi="Times New Roman" w:cs="Times New Roman"/>
+        </w:rPr>
+      </w:pPr>
+      <w:r>
+        <w:rPr>
+          <w:rFonts w:ascii="Times New Roman" w:hAnsi="Times New Roman" w:cs="Times New Roman"/>
+        </w:rPr>
         <w:t>What legal or ethical issues could arise from misuse?</w:t>
       </w:r>
     </w:p>
@@ -1038,8 +2039,15 @@
           <w:ilvl w:val="0"/>
           <w:numId w:val="1"/>
         </w:numPr>
-      </w:pPr>
-      <w:r>
+        <w:spacing w:line="480" w:lineRule="auto"/>
+        <w:rPr>
+          <w:rFonts w:ascii="Times New Roman" w:hAnsi="Times New Roman" w:cs="Times New Roman"/>
+        </w:rPr>
+      </w:pPr>
+      <w:r>
+        <w:rPr>
+          <w:rFonts w:ascii="Times New Roman" w:hAnsi="Times New Roman" w:cs="Times New Roman"/>
+        </w:rPr>
         <w:t>Reflection and Summary</w:t>
       </w:r>
     </w:p>
@@ -1050,8 +2058,15 @@
           <w:ilvl w:val="1"/>
           <w:numId w:val="1"/>
         </w:numPr>
-      </w:pPr>
-      <w:r>
+        <w:spacing w:line="480" w:lineRule="auto"/>
+        <w:rPr>
+          <w:rFonts w:ascii="Times New Roman" w:hAnsi="Times New Roman" w:cs="Times New Roman"/>
+        </w:rPr>
+      </w:pPr>
+      <w:r>
+        <w:rPr>
+          <w:rFonts w:ascii="Times New Roman" w:hAnsi="Times New Roman" w:cs="Times New Roman"/>
+        </w:rPr>
         <w:t>What surprised you during this exploration?</w:t>
       </w:r>
     </w:p>
@@ -1062,8 +2077,15 @@
           <w:ilvl w:val="1"/>
           <w:numId w:val="1"/>
         </w:numPr>
-      </w:pPr>
-      <w:r>
+        <w:spacing w:line="480" w:lineRule="auto"/>
+        <w:rPr>
+          <w:rFonts w:ascii="Times New Roman" w:hAnsi="Times New Roman" w:cs="Times New Roman"/>
+        </w:rPr>
+      </w:pPr>
+      <w:r>
+        <w:rPr>
+          <w:rFonts w:ascii="Times New Roman" w:hAnsi="Times New Roman" w:cs="Times New Roman"/>
+        </w:rPr>
         <w:t>Which tools do you see yourself using again — and why?</w:t>
       </w:r>
     </w:p>
@@ -1074,12 +2096,20 @@
           <w:ilvl w:val="1"/>
           <w:numId w:val="1"/>
         </w:numPr>
-      </w:pPr>
-      <w:r>
+        <w:spacing w:line="480" w:lineRule="auto"/>
+        <w:rPr>
+          <w:rFonts w:ascii="Times New Roman" w:hAnsi="Times New Roman" w:cs="Times New Roman"/>
+        </w:rPr>
+      </w:pPr>
+      <w:r>
+        <w:rPr>
+          <w:rFonts w:ascii="Times New Roman" w:hAnsi="Times New Roman" w:cs="Times New Roman"/>
+        </w:rPr>
         <w:t>How did this exercise affect your perspective on offensive security?</w:t>
       </w:r>
     </w:p>
     <w:sectPr>
+      <w:headerReference w:type="default" r:id="rId7"/>
       <w:pgSz w:w="12240" w:h="15840"/>
       <w:pgMar w:top="1440" w:right="1440" w:bottom="1440" w:left="1440" w:header="720" w:footer="720" w:gutter="0"/>
       <w:cols w:space="720"/>
@@ -1087,6 +2117,136 @@
     </w:sectPr>
   </w:body>
 </w:document>
+</file>
+
+<file path=word/endnotes.xml><?xml version="1.0" encoding="utf-8"?>
+<w:endnotes xmlns:wpc="http://schemas.microsoft.com/office/word/2010/wordprocessingCanvas" xmlns:cx="http://schemas.microsoft.com/office/drawing/2014/chartex" xmlns:cx1="http://schemas.microsoft.com/office/drawing/2015/9/8/chartex" xmlns:cx2="http://schemas.microsoft.com/office/drawing/2015/10/21/chartex" xmlns:cx3="http://schemas.microsoft.com/office/drawing/2016/5/9/chartex" xmlns:cx4="http://schemas.microsoft.com/office/drawing/2016/5/10/chartex" xmlns:cx5="http://schemas.microsoft.com/office/drawing/2016/5/11/chartex" xmlns:cx6="http://schemas.microsoft.com/office/drawing/2016/5/12/chartex" xmlns:cx7="http://schemas.microsoft.com/office/drawing/2016/5/13/chartex" xmlns:cx8="http://schemas.microsoft.com/office/drawing/2016/5/14/chartex" xmlns:mc="http://schemas.openxmlformats.org/markup-compatibility/2006" xmlns:aink="http://schemas.microsoft.com/office/drawing/2016/ink" xmlns:am3d="http://schemas.microsoft.com/office/drawing/2017/model3d" xmlns:o="urn:schemas-microsoft-com:office:office" xmlns:oel="http://schemas.microsoft.com/office/2019/extlst" xmlns:r="http://schemas.openxmlformats.org/officeDocument/2006/relationships" xmlns:m="http://schemas.openxmlformats.org/officeDocument/2006/math" xmlns:v="urn:schemas-microsoft-com:vml" xmlns:wp14="http://schemas.microsoft.com/office/word/2010/wordprocessingDrawing" xmlns:wp="http://schemas.openxmlformats.org/drawingml/2006/wordprocessingDrawing" xmlns:w10="urn:schemas-microsoft-com:office:word" xmlns:w="http://schemas.openxmlformats.org/wordprocessingml/2006/main" xmlns:w14="http://schemas.microsoft.com/office/word/2010/wordml" xmlns:w15="http://schemas.microsoft.com/office/word/2012/wordml" xmlns:w16cex="http://schemas.microsoft.com/office/word/2018/wordml/cex" xmlns:w16cid="http://schemas.microsoft.com/office/word/2016/wordml/cid" xmlns:w16="http://schemas.microsoft.com/office/word/2018/wordml" xmlns:w16du="http://schemas.microsoft.com/office/word/2023/wordml/word16du" xmlns:w16sdtdh="http://schemas.microsoft.com/office/word/2020/wordml/sdtdatahash" xmlns:w16sdtfl="http://schemas.microsoft.com/office/word/2024/wordml/sdtformatlock" xmlns:w16se="http://schemas.microsoft.com/office/word/2015/wordml/symex" xmlns:wpg="http://schemas.microsoft.com/office/word/2010/wordprocessingGroup" xmlns:wpi="http://schemas.microsoft.com/office/word/2010/wordprocessingInk" xmlns:wne="http://schemas.microsoft.com/office/word/2006/wordml" xmlns:wps="http://schemas.microsoft.com/office/word/2010/wordprocessingShape" mc:Ignorable="w14 w15 w16se w16cid w16 w16cex w16sdtdh w16sdtfl w16du wp14">
+  <w:endnote w:type="separator" w:id="-1">
+    <w:p>
+      <w:pPr>
+        <w:spacing w:after="0" w:line="240" w:lineRule="auto"/>
+      </w:pPr>
+      <w:r>
+        <w:separator/>
+      </w:r>
+    </w:p>
+  </w:endnote>
+  <w:endnote w:type="continuationSeparator" w:id="0">
+    <w:p>
+      <w:pPr>
+        <w:spacing w:after="0" w:line="240" w:lineRule="auto"/>
+      </w:pPr>
+      <w:r>
+        <w:continuationSeparator/>
+      </w:r>
+    </w:p>
+  </w:endnote>
+</w:endnotes>
+</file>
+
+<file path=word/footnotes.xml><?xml version="1.0" encoding="utf-8"?>
+<w:footnotes xmlns:wpc="http://schemas.microsoft.com/office/word/2010/wordprocessingCanvas" xmlns:cx="http://schemas.microsoft.com/office/drawing/2014/chartex" xmlns:cx1="http://schemas.microsoft.com/office/drawing/2015/9/8/chartex" xmlns:cx2="http://schemas.microsoft.com/office/drawing/2015/10/21/chartex" xmlns:cx3="http://schemas.microsoft.com/office/drawing/2016/5/9/chartex" xmlns:cx4="http://schemas.microsoft.com/office/drawing/2016/5/10/chartex" xmlns:cx5="http://schemas.microsoft.com/office/drawing/2016/5/11/chartex" xmlns:cx6="http://schemas.microsoft.com/office/drawing/2016/5/12/chartex" xmlns:cx7="http://schemas.microsoft.com/office/drawing/2016/5/13/chartex" xmlns:cx8="http://schemas.microsoft.com/office/drawing/2016/5/14/chartex" xmlns:mc="http://schemas.openxmlformats.org/markup-compatibility/2006" xmlns:aink="http://schemas.microsoft.com/office/drawing/2016/ink" xmlns:am3d="http://schemas.microsoft.com/office/drawing/2017/model3d" xmlns:o="urn:schemas-microsoft-com:office:office" xmlns:oel="http://schemas.microsoft.com/office/2019/extlst" xmlns:r="http://schemas.openxmlformats.org/officeDocument/2006/relationships" xmlns:m="http://schemas.openxmlformats.org/officeDocument/2006/math" xmlns:v="urn:schemas-microsoft-com:vml" xmlns:wp14="http://schemas.microsoft.com/office/word/2010/wordprocessingDrawing" xmlns:wp="http://schemas.openxmlformats.org/drawingml/2006/wordprocessingDrawing" xmlns:w10="urn:schemas-microsoft-com:office:word" xmlns:w="http://schemas.openxmlformats.org/wordprocessingml/2006/main" xmlns:w14="http://schemas.microsoft.com/office/word/2010/wordml" xmlns:w15="http://schemas.microsoft.com/office/word/2012/wordml" xmlns:w16cex="http://schemas.microsoft.com/office/word/2018/wordml/cex" xmlns:w16cid="http://schemas.microsoft.com/office/word/2016/wordml/cid" xmlns:w16="http://schemas.microsoft.com/office/word/2018/wordml" xmlns:w16du="http://schemas.microsoft.com/office/word/2023/wordml/word16du" xmlns:w16sdtdh="http://schemas.microsoft.com/office/word/2020/wordml/sdtdatahash" xmlns:w16sdtfl="http://schemas.microsoft.com/office/word/2024/wordml/sdtformatlock" xmlns:w16se="http://schemas.microsoft.com/office/word/2015/wordml/symex" xmlns:wpg="http://schemas.microsoft.com/office/word/2010/wordprocessingGroup" xmlns:wpi="http://schemas.microsoft.com/office/word/2010/wordprocessingInk" xmlns:wne="http://schemas.microsoft.com/office/word/2006/wordml" xmlns:wps="http://schemas.microsoft.com/office/word/2010/wordprocessingShape" mc:Ignorable="w14 w15 w16se w16cid w16 w16cex w16sdtdh w16sdtfl w16du wp14">
+  <w:footnote w:type="separator" w:id="-1">
+    <w:p>
+      <w:pPr>
+        <w:spacing w:after="0" w:line="240" w:lineRule="auto"/>
+      </w:pPr>
+      <w:r>
+        <w:separator/>
+      </w:r>
+    </w:p>
+  </w:footnote>
+  <w:footnote w:type="continuationSeparator" w:id="0">
+    <w:p>
+      <w:pPr>
+        <w:spacing w:after="0" w:line="240" w:lineRule="auto"/>
+      </w:pPr>
+      <w:r>
+        <w:continuationSeparator/>
+      </w:r>
+    </w:p>
+  </w:footnote>
+</w:footnotes>
+</file>
+
+<file path=word/header1.xml><?xml version="1.0" encoding="utf-8"?>
+<w:hdr xmlns:wpc="http://schemas.microsoft.com/office/word/2010/wordprocessingCanvas" xmlns:cx="http://schemas.microsoft.com/office/drawing/2014/chartex" xmlns:cx1="http://schemas.microsoft.com/office/drawing/2015/9/8/chartex" xmlns:cx2="http://schemas.microsoft.com/office/drawing/2015/10/21/chartex" xmlns:cx3="http://schemas.microsoft.com/office/drawing/2016/5/9/chartex" xmlns:cx4="http://schemas.microsoft.com/office/drawing/2016/5/10/chartex" xmlns:cx5="http://schemas.microsoft.com/office/drawing/2016/5/11/chartex" xmlns:cx6="http://schemas.microsoft.com/office/drawing/2016/5/12/chartex" xmlns:cx7="http://schemas.microsoft.com/office/drawing/2016/5/13/chartex" xmlns:cx8="http://schemas.microsoft.com/office/drawing/2016/5/14/chartex" xmlns:mc="http://schemas.openxmlformats.org/markup-compatibility/2006" xmlns:aink="http://schemas.microsoft.com/office/drawing/2016/ink" xmlns:am3d="http://schemas.microsoft.com/office/drawing/2017/model3d" xmlns:o="urn:schemas-microsoft-com:office:office" xmlns:oel="http://schemas.microsoft.com/office/2019/extlst" xmlns:r="http://schemas.openxmlformats.org/officeDocument/2006/relationships" xmlns:m="http://schemas.openxmlformats.org/officeDocument/2006/math" xmlns:v="urn:schemas-microsoft-com:vml" xmlns:wp14="http://schemas.microsoft.com/office/word/2010/wordprocessingDrawing" xmlns:wp="http://schemas.openxmlformats.org/drawingml/2006/wordprocessingDrawing" xmlns:w10="urn:schemas-microsoft-com:office:word" xmlns:w="http://schemas.openxmlformats.org/wordprocessingml/2006/main" xmlns:w14="http://schemas.microsoft.com/office/word/2010/wordml" xmlns:w15="http://schemas.microsoft.com/office/word/2012/wordml" xmlns:w16cex="http://schemas.microsoft.com/office/word/2018/wordml/cex" xmlns:w16cid="http://schemas.microsoft.com/office/word/2016/wordml/cid" xmlns:w16="http://schemas.microsoft.com/office/word/2018/wordml" xmlns:w16du="http://schemas.microsoft.com/office/word/2023/wordml/word16du" xmlns:w16sdtdh="http://schemas.microsoft.com/office/word/2020/wordml/sdtdatahash" xmlns:w16sdtfl="http://schemas.microsoft.com/office/word/2024/wordml/sdtformatlock" xmlns:w16se="http://schemas.microsoft.com/office/word/2015/wordml/symex" xmlns:wpg="http://schemas.microsoft.com/office/word/2010/wordprocessingGroup" xmlns:wpi="http://schemas.microsoft.com/office/word/2010/wordprocessingInk" xmlns:wne="http://schemas.microsoft.com/office/word/2006/wordml" xmlns:wps="http://schemas.microsoft.com/office/word/2010/wordprocessingShape" mc:Ignorable="w14 w15 w16se w16cid w16 w16cex w16sdtdh w16sdtfl w16du wp14">
+  <w:p>
+    <w:pPr>
+      <w:pStyle w:val="Header"/>
+      <w:jc w:val="right"/>
+      <w:rPr>
+        <w:rFonts w:ascii="Times New Roman" w:hAnsi="Times New Roman" w:cs="Times New Roman"/>
+      </w:rPr>
+    </w:pPr>
+    <w:r>
+      <w:rPr>
+        <w:rFonts w:ascii="Times New Roman" w:hAnsi="Times New Roman" w:cs="Times New Roman"/>
+      </w:rPr>
+      <w:t xml:space="preserve"> Adams </w:t>
+    </w:r>
+    <w:sdt>
+      <w:sdtPr>
+        <w:rPr>
+          <w:rFonts w:ascii="Times New Roman" w:hAnsi="Times New Roman" w:cs="Times New Roman"/>
+        </w:rPr>
+        <w:id w:val="523135969"/>
+        <w:docPartObj>
+          <w:docPartGallery w:val="Page Numbers (Top of Page)"/>
+          <w:docPartUnique/>
+        </w:docPartObj>
+      </w:sdtPr>
+      <w:sdtEndPr>
+        <w:rPr>
+          <w:noProof/>
+        </w:rPr>
+      </w:sdtEndPr>
+      <w:sdtContent>
+        <w:r>
+          <w:rPr>
+            <w:rFonts w:ascii="Times New Roman" w:hAnsi="Times New Roman" w:cs="Times New Roman"/>
+          </w:rPr>
+          <w:fldChar w:fldCharType="begin"/>
+        </w:r>
+        <w:r>
+          <w:rPr>
+            <w:rFonts w:ascii="Times New Roman" w:hAnsi="Times New Roman" w:cs="Times New Roman"/>
+          </w:rPr>
+          <w:instrText xml:space="preserve"> PAGE   \* MERGEFORMAT </w:instrText>
+        </w:r>
+        <w:r>
+          <w:rPr>
+            <w:rFonts w:ascii="Times New Roman" w:hAnsi="Times New Roman" w:cs="Times New Roman"/>
+          </w:rPr>
+          <w:fldChar w:fldCharType="separate"/>
+        </w:r>
+        <w:r>
+          <w:rPr>
+            <w:rFonts w:ascii="Times New Roman" w:hAnsi="Times New Roman" w:cs="Times New Roman"/>
+            <w:noProof/>
+          </w:rPr>
+          <w:t>2</w:t>
+        </w:r>
+        <w:r>
+          <w:rPr>
+            <w:rFonts w:ascii="Times New Roman" w:hAnsi="Times New Roman" w:cs="Times New Roman"/>
+            <w:noProof/>
+          </w:rPr>
+          <w:fldChar w:fldCharType="end"/>
+        </w:r>
+      </w:sdtContent>
+    </w:sdt>
+  </w:p>
+  <w:p>
+    <w:pPr>
+      <w:pStyle w:val="Header"/>
+      <w:jc w:val="right"/>
+      <w:rPr>
+        <w:rFonts w:ascii="Times New Roman" w:hAnsi="Times New Roman" w:cs="Times New Roman"/>
+      </w:rPr>
+    </w:pPr>
+  </w:p>
+</w:hdr>
 </file>
 
 <file path=word/numbering.xml><?xml version="1.0" encoding="utf-8"?>
@@ -1134,7 +2294,7 @@
         <w:ind w:left="2880" w:hanging="360"/>
       </w:pPr>
     </w:lvl>
-    <w:lvl w:ilvl="4" w:tplc="04090019" w:tentative="1">
+    <w:lvl w:ilvl="4" w:tplc="04090019">
       <w:start w:val="1"/>
       <w:numFmt w:val="lowerLetter"/>
       <w:lvlText w:val="%5."/>
@@ -2103,6 +3263,50 @@
       <w:spacing w:val="5"/>
     </w:rPr>
   </w:style>
+  <w:style w:type="paragraph" w:styleId="Header">
+    <w:name w:val="header"/>
+    <w:basedOn w:val="Normal"/>
+    <w:link w:val="HeaderChar"/>
+    <w:uiPriority w:val="99"/>
+    <w:unhideWhenUsed/>
+    <w:rsid w:val="004228B4"/>
+    <w:pPr>
+      <w:tabs>
+        <w:tab w:val="center" w:pos="4680"/>
+        <w:tab w:val="right" w:pos="9360"/>
+      </w:tabs>
+      <w:spacing w:after="0" w:line="240" w:lineRule="auto"/>
+    </w:pPr>
+  </w:style>
+  <w:style w:type="character" w:customStyle="1" w:styleId="HeaderChar">
+    <w:name w:val="Header Char"/>
+    <w:basedOn w:val="DefaultParagraphFont"/>
+    <w:link w:val="Header"/>
+    <w:uiPriority w:val="99"/>
+    <w:rsid w:val="004228B4"/>
+  </w:style>
+  <w:style w:type="paragraph" w:styleId="Footer">
+    <w:name w:val="footer"/>
+    <w:basedOn w:val="Normal"/>
+    <w:link w:val="FooterChar"/>
+    <w:uiPriority w:val="99"/>
+    <w:unhideWhenUsed/>
+    <w:rsid w:val="004228B4"/>
+    <w:pPr>
+      <w:tabs>
+        <w:tab w:val="center" w:pos="4680"/>
+        <w:tab w:val="right" w:pos="9360"/>
+      </w:tabs>
+      <w:spacing w:after="0" w:line="240" w:lineRule="auto"/>
+    </w:pPr>
+  </w:style>
+  <w:style w:type="character" w:customStyle="1" w:styleId="FooterChar">
+    <w:name w:val="Footer Char"/>
+    <w:basedOn w:val="DefaultParagraphFont"/>
+    <w:link w:val="Footer"/>
+    <w:uiPriority w:val="99"/>
+    <w:rsid w:val="004228B4"/>
+  </w:style>
 </w:styles>
 </file>
 

</xml_diff>